<commit_message>
feat: :sparkles: update db#3
</commit_message>
<xml_diff>
--- a/2 базы данных/лабораторные/lab3/docs/report.docx
+++ b/2 базы данных/лабораторные/lab3/docs/report.docx
@@ -4866,8 +4866,264 @@
                 <w:szCs w:val="27"/>
                 <w:lang w:val="ru-RU" w:eastAsia="ru-RU"/>
               </w:rPr>
-              <w:t xml:space="preserve">  </w:t>
-            </w:r>
+              <w:t>);</w:t>
+            </w:r>
+          </w:p>
+          <w:p>
+            <w:pPr>
+              <w:widowControl/>
+              <w:suppressAutoHyphens w:val="0"/>
+              <w:rPr>
+                <w:rFonts w:ascii="Courier New" w:eastAsia="Times New Roman" w:hAnsi="Courier New" w:cs="Courier New"/>
+                <w:color w:val="000000"/>
+                <w:sz w:val="18"/>
+                <w:szCs w:val="27"/>
+                <w:lang w:val="ru-RU" w:eastAsia="ru-RU"/>
+              </w:rPr>
+            </w:pPr>
+          </w:p>
+          <w:p>
+            <w:pPr>
+              <w:widowControl/>
+              <w:suppressAutoHyphens w:val="0"/>
+              <w:rPr>
+                <w:rFonts w:ascii="Courier New" w:eastAsia="Times New Roman" w:hAnsi="Courier New" w:cs="Courier New"/>
+                <w:color w:val="000000"/>
+                <w:sz w:val="18"/>
+                <w:szCs w:val="27"/>
+                <w:lang w:val="ru-RU" w:eastAsia="ru-RU"/>
+              </w:rPr>
+            </w:pPr>
+            <w:r>
+              <w:rPr>
+                <w:rFonts w:ascii="Courier New" w:eastAsia="Times New Roman" w:hAnsi="Courier New" w:cs="Courier New"/>
+                <w:color w:val="888888"/>
+                <w:sz w:val="18"/>
+                <w:szCs w:val="27"/>
+                <w:bdr w:val="none" w:sz="0" w:space="0" w:color="auto" w:frame="1"/>
+                <w:lang w:val="ru-RU" w:eastAsia="ru-RU"/>
+              </w:rPr>
+              <w:t>---------------------------------------------------------</w:t>
+            </w:r>
+          </w:p>
+          <w:p>
+            <w:pPr>
+              <w:widowControl/>
+              <w:suppressAutoHyphens w:val="0"/>
+              <w:rPr>
+                <w:rFonts w:ascii="Courier New" w:eastAsia="Times New Roman" w:hAnsi="Courier New" w:cs="Courier New"/>
+                <w:color w:val="000000"/>
+                <w:sz w:val="18"/>
+                <w:szCs w:val="27"/>
+                <w:lang w:val="ru-RU" w:eastAsia="ru-RU"/>
+              </w:rPr>
+            </w:pPr>
+            <w:r>
+              <w:rPr>
+                <w:rFonts w:ascii="Courier New" w:eastAsia="Times New Roman" w:hAnsi="Courier New" w:cs="Courier New"/>
+                <w:color w:val="888888"/>
+                <w:sz w:val="18"/>
+                <w:szCs w:val="27"/>
+                <w:bdr w:val="none" w:sz="0" w:space="0" w:color="auto" w:frame="1"/>
+                <w:lang w:val="ru-RU" w:eastAsia="ru-RU"/>
+              </w:rPr>
+              <w:t>-- 6.</w:t>
+            </w:r>
+          </w:p>
+          <w:p>
+            <w:pPr>
+              <w:widowControl/>
+              <w:suppressAutoHyphens w:val="0"/>
+              <w:rPr>
+                <w:rFonts w:ascii="Courier New" w:eastAsia="Times New Roman" w:hAnsi="Courier New" w:cs="Courier New"/>
+                <w:color w:val="000000"/>
+                <w:sz w:val="18"/>
+                <w:szCs w:val="27"/>
+                <w:lang w:val="ru-RU" w:eastAsia="ru-RU"/>
+              </w:rPr>
+            </w:pPr>
+            <w:r>
+              <w:rPr>
+                <w:rFonts w:ascii="Courier New" w:eastAsia="Times New Roman" w:hAnsi="Courier New" w:cs="Courier New"/>
+                <w:color w:val="888888"/>
+                <w:sz w:val="18"/>
+                <w:szCs w:val="27"/>
+                <w:bdr w:val="none" w:sz="0" w:space="0" w:color="auto" w:frame="1"/>
+                <w:lang w:val="ru-RU" w:eastAsia="ru-RU"/>
+              </w:rPr>
+              <w:t>-- Получить список студентов, отчисленных до первого сентября 2012 года</w:t>
+            </w:r>
+          </w:p>
+          <w:p>
+            <w:pPr>
+              <w:widowControl/>
+              <w:suppressAutoHyphens w:val="0"/>
+              <w:rPr>
+                <w:rFonts w:ascii="Courier New" w:eastAsia="Times New Roman" w:hAnsi="Courier New" w:cs="Courier New"/>
+                <w:color w:val="000000"/>
+                <w:sz w:val="18"/>
+                <w:szCs w:val="27"/>
+                <w:lang w:val="ru-RU" w:eastAsia="ru-RU"/>
+              </w:rPr>
+            </w:pPr>
+            <w:r>
+              <w:rPr>
+                <w:rFonts w:ascii="Courier New" w:eastAsia="Times New Roman" w:hAnsi="Courier New" w:cs="Courier New"/>
+                <w:color w:val="888888"/>
+                <w:sz w:val="18"/>
+                <w:szCs w:val="27"/>
+                <w:bdr w:val="none" w:sz="0" w:space="0" w:color="auto" w:frame="1"/>
+                <w:lang w:val="ru-RU" w:eastAsia="ru-RU"/>
+              </w:rPr>
+              <w:t>-- с очной или заочной формы обучения (специальность: Программная инженерия).</w:t>
+            </w:r>
+          </w:p>
+          <w:p>
+            <w:pPr>
+              <w:widowControl/>
+              <w:suppressAutoHyphens w:val="0"/>
+              <w:rPr>
+                <w:rFonts w:ascii="Courier New" w:eastAsia="Times New Roman" w:hAnsi="Courier New" w:cs="Courier New"/>
+                <w:color w:val="000000"/>
+                <w:sz w:val="18"/>
+                <w:szCs w:val="27"/>
+                <w:lang w:val="ru-RU" w:eastAsia="ru-RU"/>
+              </w:rPr>
+            </w:pPr>
+            <w:r>
+              <w:rPr>
+                <w:rFonts w:ascii="Courier New" w:eastAsia="Times New Roman" w:hAnsi="Courier New" w:cs="Courier New"/>
+                <w:color w:val="888888"/>
+                <w:sz w:val="18"/>
+                <w:szCs w:val="27"/>
+                <w:bdr w:val="none" w:sz="0" w:space="0" w:color="auto" w:frame="1"/>
+                <w:lang w:val="ru-RU" w:eastAsia="ru-RU"/>
+              </w:rPr>
+              <w:t>-- В результат включить:</w:t>
+            </w:r>
+          </w:p>
+          <w:p>
+            <w:pPr>
+              <w:widowControl/>
+              <w:suppressAutoHyphens w:val="0"/>
+              <w:rPr>
+                <w:rFonts w:ascii="Courier New" w:eastAsia="Times New Roman" w:hAnsi="Courier New" w:cs="Courier New"/>
+                <w:color w:val="000000"/>
+                <w:sz w:val="18"/>
+                <w:szCs w:val="27"/>
+                <w:lang w:val="ru-RU" w:eastAsia="ru-RU"/>
+              </w:rPr>
+            </w:pPr>
+            <w:r>
+              <w:rPr>
+                <w:rFonts w:ascii="Courier New" w:eastAsia="Times New Roman" w:hAnsi="Courier New" w:cs="Courier New"/>
+                <w:color w:val="888888"/>
+                <w:sz w:val="18"/>
+                <w:szCs w:val="27"/>
+                <w:bdr w:val="none" w:sz="0" w:space="0" w:color="auto" w:frame="1"/>
+                <w:lang w:val="ru-RU" w:eastAsia="ru-RU"/>
+              </w:rPr>
+              <w:lastRenderedPageBreak/>
+              <w:t>--   номер группы;</w:t>
+            </w:r>
+          </w:p>
+          <w:p>
+            <w:pPr>
+              <w:widowControl/>
+              <w:suppressAutoHyphens w:val="0"/>
+              <w:rPr>
+                <w:rFonts w:ascii="Courier New" w:eastAsia="Times New Roman" w:hAnsi="Courier New" w:cs="Courier New"/>
+                <w:color w:val="000000"/>
+                <w:sz w:val="18"/>
+                <w:szCs w:val="27"/>
+                <w:lang w:val="ru-RU" w:eastAsia="ru-RU"/>
+              </w:rPr>
+            </w:pPr>
+            <w:r>
+              <w:rPr>
+                <w:rFonts w:ascii="Courier New" w:eastAsia="Times New Roman" w:hAnsi="Courier New" w:cs="Courier New"/>
+                <w:color w:val="888888"/>
+                <w:sz w:val="18"/>
+                <w:szCs w:val="27"/>
+                <w:bdr w:val="none" w:sz="0" w:space="0" w:color="auto" w:frame="1"/>
+                <w:lang w:val="ru-RU" w:eastAsia="ru-RU"/>
+              </w:rPr>
+              <w:t>--   номер, фамилию, имя и отчество студента;</w:t>
+            </w:r>
+          </w:p>
+          <w:p>
+            <w:pPr>
+              <w:widowControl/>
+              <w:suppressAutoHyphens w:val="0"/>
+              <w:rPr>
+                <w:rFonts w:ascii="Courier New" w:eastAsia="Times New Roman" w:hAnsi="Courier New" w:cs="Courier New"/>
+                <w:color w:val="000000"/>
+                <w:sz w:val="18"/>
+                <w:szCs w:val="27"/>
+                <w:lang w:val="ru-RU" w:eastAsia="ru-RU"/>
+              </w:rPr>
+            </w:pPr>
+            <w:r>
+              <w:rPr>
+                <w:rFonts w:ascii="Courier New" w:eastAsia="Times New Roman" w:hAnsi="Courier New" w:cs="Courier New"/>
+                <w:color w:val="888888"/>
+                <w:sz w:val="18"/>
+                <w:szCs w:val="27"/>
+                <w:bdr w:val="none" w:sz="0" w:space="0" w:color="auto" w:frame="1"/>
+                <w:lang w:val="ru-RU" w:eastAsia="ru-RU"/>
+              </w:rPr>
+              <w:t>--   номер пункта приказа;</w:t>
+            </w:r>
+          </w:p>
+          <w:p>
+            <w:pPr>
+              <w:widowControl/>
+              <w:suppressAutoHyphens w:val="0"/>
+              <w:rPr>
+                <w:rFonts w:ascii="Courier New" w:eastAsia="Times New Roman" w:hAnsi="Courier New" w:cs="Courier New"/>
+                <w:color w:val="000000"/>
+                <w:sz w:val="18"/>
+                <w:szCs w:val="27"/>
+                <w:lang w:val="ru-RU" w:eastAsia="ru-RU"/>
+              </w:rPr>
+            </w:pPr>
+            <w:r>
+              <w:rPr>
+                <w:rFonts w:ascii="Courier New" w:eastAsia="Times New Roman" w:hAnsi="Courier New" w:cs="Courier New"/>
+                <w:color w:val="888888"/>
+                <w:sz w:val="18"/>
+                <w:szCs w:val="27"/>
+                <w:bdr w:val="none" w:sz="0" w:space="0" w:color="auto" w:frame="1"/>
+                <w:lang w:val="ru-RU" w:eastAsia="ru-RU"/>
+              </w:rPr>
+              <w:t>-- Для реализации использовать подзапрос с EXISTS.</w:t>
+            </w:r>
+          </w:p>
+          <w:p>
+            <w:pPr>
+              <w:widowControl/>
+              <w:suppressAutoHyphens w:val="0"/>
+              <w:rPr>
+                <w:rFonts w:ascii="Courier New" w:eastAsia="Times New Roman" w:hAnsi="Courier New" w:cs="Courier New"/>
+                <w:color w:val="000000"/>
+                <w:sz w:val="18"/>
+                <w:szCs w:val="27"/>
+                <w:lang w:val="ru-RU" w:eastAsia="ru-RU"/>
+              </w:rPr>
+            </w:pPr>
+          </w:p>
+          <w:p>
+            <w:pPr>
+              <w:widowControl/>
+              <w:suppressAutoHyphens w:val="0"/>
+              <w:rPr>
+                <w:rFonts w:ascii="Courier New" w:eastAsia="Times New Roman" w:hAnsi="Courier New" w:cs="Courier New"/>
+                <w:color w:val="000000"/>
+                <w:sz w:val="18"/>
+                <w:szCs w:val="27"/>
+                <w:lang w:val="ru-RU" w:eastAsia="ru-RU"/>
+              </w:rPr>
+            </w:pPr>
             <w:r>
               <w:rPr>
                 <w:rFonts w:ascii="Courier New" w:eastAsia="Times New Roman" w:hAnsi="Courier New" w:cs="Courier New"/>
@@ -4879,18 +5135,146 @@
                 <w:bdr w:val="none" w:sz="0" w:space="0" w:color="auto" w:frame="1"/>
                 <w:lang w:val="ru-RU" w:eastAsia="ru-RU"/>
               </w:rPr>
-              <w:t>GROUP</w:t>
-            </w:r>
-            <w:r>
-              <w:rPr>
-                <w:rFonts w:ascii="Courier New" w:eastAsia="Times New Roman" w:hAnsi="Courier New" w:cs="Courier New"/>
-                <w:color w:val="000000"/>
-                <w:sz w:val="18"/>
-                <w:szCs w:val="27"/>
-                <w:lang w:val="ru-RU" w:eastAsia="ru-RU"/>
-              </w:rPr>
-              <w:t xml:space="preserve"> </w:t>
-            </w:r>
+              <w:t>SELECT</w:t>
+            </w:r>
+            <w:r>
+              <w:rPr>
+                <w:rFonts w:ascii="Courier New" w:eastAsia="Times New Roman" w:hAnsi="Courier New" w:cs="Courier New"/>
+                <w:color w:val="000000"/>
+                <w:sz w:val="18"/>
+                <w:szCs w:val="27"/>
+                <w:lang w:val="ru-RU" w:eastAsia="ru-RU"/>
+              </w:rPr>
+              <w:t xml:space="preserve"> "ВНЕШ_УЧЕНИКИ"."ГРУППА",</w:t>
+            </w:r>
+          </w:p>
+          <w:p>
+            <w:pPr>
+              <w:widowControl/>
+              <w:suppressAutoHyphens w:val="0"/>
+              <w:rPr>
+                <w:rFonts w:ascii="Courier New" w:eastAsia="Times New Roman" w:hAnsi="Courier New" w:cs="Courier New"/>
+                <w:color w:val="000000"/>
+                <w:sz w:val="18"/>
+                <w:szCs w:val="27"/>
+                <w:lang w:val="ru-RU" w:eastAsia="ru-RU"/>
+              </w:rPr>
+            </w:pPr>
+            <w:r>
+              <w:rPr>
+                <w:rFonts w:ascii="Courier New" w:eastAsia="Times New Roman" w:hAnsi="Courier New" w:cs="Courier New"/>
+                <w:color w:val="000000"/>
+                <w:sz w:val="18"/>
+                <w:szCs w:val="27"/>
+                <w:lang w:val="ru-RU" w:eastAsia="ru-RU"/>
+              </w:rPr>
+              <w:t xml:space="preserve">       "ВНЕШ_УЧЕНИКИ"."ИД",</w:t>
+            </w:r>
+          </w:p>
+          <w:p>
+            <w:pPr>
+              <w:widowControl/>
+              <w:suppressAutoHyphens w:val="0"/>
+              <w:rPr>
+                <w:rFonts w:ascii="Courier New" w:eastAsia="Times New Roman" w:hAnsi="Courier New" w:cs="Courier New"/>
+                <w:color w:val="000000"/>
+                <w:sz w:val="18"/>
+                <w:szCs w:val="27"/>
+                <w:lang w:val="ru-RU" w:eastAsia="ru-RU"/>
+              </w:rPr>
+            </w:pPr>
+            <w:r>
+              <w:rPr>
+                <w:rFonts w:ascii="Courier New" w:eastAsia="Times New Roman" w:hAnsi="Courier New" w:cs="Courier New"/>
+                <w:color w:val="000000"/>
+                <w:sz w:val="18"/>
+                <w:szCs w:val="27"/>
+                <w:lang w:val="ru-RU" w:eastAsia="ru-RU"/>
+              </w:rPr>
+              <w:t xml:space="preserve">       "Н_ЛЮДИ"."ФАМИЛИЯ",</w:t>
+            </w:r>
+          </w:p>
+          <w:p>
+            <w:pPr>
+              <w:widowControl/>
+              <w:suppressAutoHyphens w:val="0"/>
+              <w:rPr>
+                <w:rFonts w:ascii="Courier New" w:eastAsia="Times New Roman" w:hAnsi="Courier New" w:cs="Courier New"/>
+                <w:color w:val="000000"/>
+                <w:sz w:val="18"/>
+                <w:szCs w:val="27"/>
+                <w:lang w:val="ru-RU" w:eastAsia="ru-RU"/>
+              </w:rPr>
+            </w:pPr>
+            <w:r>
+              <w:rPr>
+                <w:rFonts w:ascii="Courier New" w:eastAsia="Times New Roman" w:hAnsi="Courier New" w:cs="Courier New"/>
+                <w:color w:val="000000"/>
+                <w:sz w:val="18"/>
+                <w:szCs w:val="27"/>
+                <w:lang w:val="ru-RU" w:eastAsia="ru-RU"/>
+              </w:rPr>
+              <w:t xml:space="preserve">       "Н_ЛЮДИ"."ИМЯ",</w:t>
+            </w:r>
+          </w:p>
+          <w:p>
+            <w:pPr>
+              <w:widowControl/>
+              <w:suppressAutoHyphens w:val="0"/>
+              <w:rPr>
+                <w:rFonts w:ascii="Courier New" w:eastAsia="Times New Roman" w:hAnsi="Courier New" w:cs="Courier New"/>
+                <w:color w:val="000000"/>
+                <w:sz w:val="18"/>
+                <w:szCs w:val="27"/>
+                <w:lang w:val="ru-RU" w:eastAsia="ru-RU"/>
+              </w:rPr>
+            </w:pPr>
+            <w:r>
+              <w:rPr>
+                <w:rFonts w:ascii="Courier New" w:eastAsia="Times New Roman" w:hAnsi="Courier New" w:cs="Courier New"/>
+                <w:color w:val="000000"/>
+                <w:sz w:val="18"/>
+                <w:szCs w:val="27"/>
+                <w:lang w:val="ru-RU" w:eastAsia="ru-RU"/>
+              </w:rPr>
+              <w:t xml:space="preserve">       "Н_ЛЮДИ"."ОТЧЕСТВО",</w:t>
+            </w:r>
+          </w:p>
+          <w:p>
+            <w:pPr>
+              <w:widowControl/>
+              <w:suppressAutoHyphens w:val="0"/>
+              <w:rPr>
+                <w:rFonts w:ascii="Courier New" w:eastAsia="Times New Roman" w:hAnsi="Courier New" w:cs="Courier New"/>
+                <w:color w:val="000000"/>
+                <w:sz w:val="18"/>
+                <w:szCs w:val="27"/>
+                <w:lang w:val="ru-RU" w:eastAsia="ru-RU"/>
+              </w:rPr>
+            </w:pPr>
+            <w:r>
+              <w:rPr>
+                <w:rFonts w:ascii="Courier New" w:eastAsia="Times New Roman" w:hAnsi="Courier New" w:cs="Courier New"/>
+                <w:color w:val="000000"/>
+                <w:sz w:val="18"/>
+                <w:szCs w:val="27"/>
+                <w:lang w:val="ru-RU" w:eastAsia="ru-RU"/>
+              </w:rPr>
+              <w:t xml:space="preserve">       "ВНЕШ_УЧЕНИКИ"."П_ПРКОК_ИД"</w:t>
+            </w:r>
+          </w:p>
+          <w:p>
+            <w:pPr>
+              <w:widowControl/>
+              <w:suppressAutoHyphens w:val="0"/>
+              <w:rPr>
+                <w:rFonts w:ascii="Courier New" w:eastAsia="Times New Roman" w:hAnsi="Courier New" w:cs="Courier New"/>
+                <w:color w:val="000000"/>
+                <w:sz w:val="18"/>
+                <w:szCs w:val="27"/>
+                <w:lang w:val="ru-RU" w:eastAsia="ru-RU"/>
+              </w:rPr>
+            </w:pPr>
             <w:r>
               <w:rPr>
                 <w:rFonts w:ascii="Courier New" w:eastAsia="Times New Roman" w:hAnsi="Courier New" w:cs="Courier New"/>
@@ -4902,297 +5286,41 @@
                 <w:bdr w:val="none" w:sz="0" w:space="0" w:color="auto" w:frame="1"/>
                 <w:lang w:val="ru-RU" w:eastAsia="ru-RU"/>
               </w:rPr>
-              <w:t>BY</w:t>
-            </w:r>
-            <w:r>
-              <w:rPr>
-                <w:rFonts w:ascii="Courier New" w:eastAsia="Times New Roman" w:hAnsi="Courier New" w:cs="Courier New"/>
-                <w:color w:val="000000"/>
-                <w:sz w:val="18"/>
-                <w:szCs w:val="27"/>
-                <w:lang w:val="ru-RU" w:eastAsia="ru-RU"/>
-              </w:rPr>
-              <w:t xml:space="preserve"> "Н_УЧЕНИКИ"."ГРУППА"</w:t>
-            </w:r>
-          </w:p>
-          <w:p>
-            <w:pPr>
-              <w:widowControl/>
-              <w:suppressAutoHyphens w:val="0"/>
-              <w:rPr>
-                <w:rFonts w:ascii="Courier New" w:eastAsia="Times New Roman" w:hAnsi="Courier New" w:cs="Courier New"/>
-                <w:color w:val="000000"/>
-                <w:sz w:val="18"/>
-                <w:szCs w:val="27"/>
-                <w:lang w:val="ru-RU" w:eastAsia="ru-RU"/>
-              </w:rPr>
-            </w:pPr>
-            <w:r>
-              <w:rPr>
-                <w:rFonts w:ascii="Courier New" w:eastAsia="Times New Roman" w:hAnsi="Courier New" w:cs="Courier New"/>
-                <w:color w:val="000000"/>
-                <w:sz w:val="18"/>
-                <w:szCs w:val="27"/>
-                <w:lang w:val="ru-RU" w:eastAsia="ru-RU"/>
-              </w:rPr>
-              <w:t>);</w:t>
-            </w:r>
-          </w:p>
-          <w:p>
-            <w:pPr>
-              <w:widowControl/>
-              <w:suppressAutoHyphens w:val="0"/>
-              <w:rPr>
-                <w:rFonts w:ascii="Courier New" w:eastAsia="Times New Roman" w:hAnsi="Courier New" w:cs="Courier New"/>
-                <w:color w:val="000000"/>
-                <w:sz w:val="18"/>
-                <w:szCs w:val="27"/>
-                <w:lang w:val="ru-RU" w:eastAsia="ru-RU"/>
-              </w:rPr>
-            </w:pPr>
-          </w:p>
-          <w:p>
-            <w:pPr>
-              <w:widowControl/>
-              <w:suppressAutoHyphens w:val="0"/>
-              <w:rPr>
-                <w:rFonts w:ascii="Courier New" w:eastAsia="Times New Roman" w:hAnsi="Courier New" w:cs="Courier New"/>
-                <w:color w:val="000000"/>
-                <w:sz w:val="18"/>
-                <w:szCs w:val="27"/>
-                <w:lang w:val="ru-RU" w:eastAsia="ru-RU"/>
-              </w:rPr>
-            </w:pPr>
-            <w:r>
-              <w:rPr>
-                <w:rFonts w:ascii="Courier New" w:eastAsia="Times New Roman" w:hAnsi="Courier New" w:cs="Courier New"/>
-                <w:color w:val="888888"/>
-                <w:sz w:val="18"/>
-                <w:szCs w:val="27"/>
-                <w:bdr w:val="none" w:sz="0" w:space="0" w:color="auto" w:frame="1"/>
-                <w:lang w:val="ru-RU" w:eastAsia="ru-RU"/>
-              </w:rPr>
-              <w:t>---------------------------------------------------------</w:t>
-            </w:r>
-          </w:p>
-          <w:p>
-            <w:pPr>
-              <w:widowControl/>
-              <w:suppressAutoHyphens w:val="0"/>
-              <w:rPr>
-                <w:rFonts w:ascii="Courier New" w:eastAsia="Times New Roman" w:hAnsi="Courier New" w:cs="Courier New"/>
-                <w:color w:val="000000"/>
-                <w:sz w:val="18"/>
-                <w:szCs w:val="27"/>
-                <w:lang w:val="ru-RU" w:eastAsia="ru-RU"/>
-              </w:rPr>
-            </w:pPr>
-            <w:r>
-              <w:rPr>
-                <w:rFonts w:ascii="Courier New" w:eastAsia="Times New Roman" w:hAnsi="Courier New" w:cs="Courier New"/>
-                <w:color w:val="888888"/>
-                <w:sz w:val="18"/>
-                <w:szCs w:val="27"/>
-                <w:bdr w:val="none" w:sz="0" w:space="0" w:color="auto" w:frame="1"/>
-                <w:lang w:val="ru-RU" w:eastAsia="ru-RU"/>
-              </w:rPr>
-              <w:t>-- 6.</w:t>
-            </w:r>
-          </w:p>
-          <w:p>
-            <w:pPr>
-              <w:widowControl/>
-              <w:suppressAutoHyphens w:val="0"/>
-              <w:rPr>
-                <w:rFonts w:ascii="Courier New" w:eastAsia="Times New Roman" w:hAnsi="Courier New" w:cs="Courier New"/>
-                <w:color w:val="000000"/>
-                <w:sz w:val="18"/>
-                <w:szCs w:val="27"/>
-                <w:lang w:val="ru-RU" w:eastAsia="ru-RU"/>
-              </w:rPr>
-            </w:pPr>
-            <w:r>
-              <w:rPr>
-                <w:rFonts w:ascii="Courier New" w:eastAsia="Times New Roman" w:hAnsi="Courier New" w:cs="Courier New"/>
-                <w:color w:val="888888"/>
-                <w:sz w:val="18"/>
-                <w:szCs w:val="27"/>
-                <w:bdr w:val="none" w:sz="0" w:space="0" w:color="auto" w:frame="1"/>
-                <w:lang w:val="ru-RU" w:eastAsia="ru-RU"/>
-              </w:rPr>
-              <w:t>-- Получить список студентов, отчисленных до первого сентября 2012 года</w:t>
-            </w:r>
-          </w:p>
-          <w:p>
-            <w:pPr>
-              <w:widowControl/>
-              <w:suppressAutoHyphens w:val="0"/>
-              <w:rPr>
-                <w:rFonts w:ascii="Courier New" w:eastAsia="Times New Roman" w:hAnsi="Courier New" w:cs="Courier New"/>
-                <w:color w:val="000000"/>
-                <w:sz w:val="18"/>
-                <w:szCs w:val="27"/>
-                <w:lang w:val="ru-RU" w:eastAsia="ru-RU"/>
-              </w:rPr>
-            </w:pPr>
-            <w:r>
-              <w:rPr>
-                <w:rFonts w:ascii="Courier New" w:eastAsia="Times New Roman" w:hAnsi="Courier New" w:cs="Courier New"/>
-                <w:color w:val="888888"/>
-                <w:sz w:val="18"/>
-                <w:szCs w:val="27"/>
-                <w:bdr w:val="none" w:sz="0" w:space="0" w:color="auto" w:frame="1"/>
-                <w:lang w:val="ru-RU" w:eastAsia="ru-RU"/>
-              </w:rPr>
-              <w:t>-- с очной или заочной формы обучения (специальность: Программная инженерия).</w:t>
-            </w:r>
-          </w:p>
-          <w:p>
-            <w:pPr>
-              <w:widowControl/>
-              <w:suppressAutoHyphens w:val="0"/>
-              <w:rPr>
-                <w:rFonts w:ascii="Courier New" w:eastAsia="Times New Roman" w:hAnsi="Courier New" w:cs="Courier New"/>
-                <w:color w:val="000000"/>
-                <w:sz w:val="18"/>
-                <w:szCs w:val="27"/>
-                <w:lang w:val="ru-RU" w:eastAsia="ru-RU"/>
-              </w:rPr>
-            </w:pPr>
-            <w:r>
-              <w:rPr>
-                <w:rFonts w:ascii="Courier New" w:eastAsia="Times New Roman" w:hAnsi="Courier New" w:cs="Courier New"/>
-                <w:color w:val="888888"/>
-                <w:sz w:val="18"/>
-                <w:szCs w:val="27"/>
-                <w:bdr w:val="none" w:sz="0" w:space="0" w:color="auto" w:frame="1"/>
-                <w:lang w:val="ru-RU" w:eastAsia="ru-RU"/>
-              </w:rPr>
-              <w:lastRenderedPageBreak/>
-              <w:t>-- В результат включить:</w:t>
-            </w:r>
-          </w:p>
-          <w:p>
-            <w:pPr>
-              <w:widowControl/>
-              <w:suppressAutoHyphens w:val="0"/>
-              <w:rPr>
-                <w:rFonts w:ascii="Courier New" w:eastAsia="Times New Roman" w:hAnsi="Courier New" w:cs="Courier New"/>
-                <w:color w:val="000000"/>
-                <w:sz w:val="18"/>
-                <w:szCs w:val="27"/>
-                <w:lang w:val="ru-RU" w:eastAsia="ru-RU"/>
-              </w:rPr>
-            </w:pPr>
-            <w:r>
-              <w:rPr>
-                <w:rFonts w:ascii="Courier New" w:eastAsia="Times New Roman" w:hAnsi="Courier New" w:cs="Courier New"/>
-                <w:color w:val="888888"/>
-                <w:sz w:val="18"/>
-                <w:szCs w:val="27"/>
-                <w:bdr w:val="none" w:sz="0" w:space="0" w:color="auto" w:frame="1"/>
-                <w:lang w:val="ru-RU" w:eastAsia="ru-RU"/>
-              </w:rPr>
-              <w:t>--   номер группы;</w:t>
-            </w:r>
-          </w:p>
-          <w:p>
-            <w:pPr>
-              <w:widowControl/>
-              <w:suppressAutoHyphens w:val="0"/>
-              <w:rPr>
-                <w:rFonts w:ascii="Courier New" w:eastAsia="Times New Roman" w:hAnsi="Courier New" w:cs="Courier New"/>
-                <w:color w:val="000000"/>
-                <w:sz w:val="18"/>
-                <w:szCs w:val="27"/>
-                <w:lang w:val="ru-RU" w:eastAsia="ru-RU"/>
-              </w:rPr>
-            </w:pPr>
-            <w:r>
-              <w:rPr>
-                <w:rFonts w:ascii="Courier New" w:eastAsia="Times New Roman" w:hAnsi="Courier New" w:cs="Courier New"/>
-                <w:color w:val="888888"/>
-                <w:sz w:val="18"/>
-                <w:szCs w:val="27"/>
-                <w:bdr w:val="none" w:sz="0" w:space="0" w:color="auto" w:frame="1"/>
-                <w:lang w:val="ru-RU" w:eastAsia="ru-RU"/>
-              </w:rPr>
-              <w:t>--   номер, фамилию, имя и отчество студента;</w:t>
-            </w:r>
-          </w:p>
-          <w:p>
-            <w:pPr>
-              <w:widowControl/>
-              <w:suppressAutoHyphens w:val="0"/>
-              <w:rPr>
-                <w:rFonts w:ascii="Courier New" w:eastAsia="Times New Roman" w:hAnsi="Courier New" w:cs="Courier New"/>
-                <w:color w:val="000000"/>
-                <w:sz w:val="18"/>
-                <w:szCs w:val="27"/>
-                <w:lang w:val="ru-RU" w:eastAsia="ru-RU"/>
-              </w:rPr>
-            </w:pPr>
-            <w:r>
-              <w:rPr>
-                <w:rFonts w:ascii="Courier New" w:eastAsia="Times New Roman" w:hAnsi="Courier New" w:cs="Courier New"/>
-                <w:color w:val="888888"/>
-                <w:sz w:val="18"/>
-                <w:szCs w:val="27"/>
-                <w:bdr w:val="none" w:sz="0" w:space="0" w:color="auto" w:frame="1"/>
-                <w:lang w:val="ru-RU" w:eastAsia="ru-RU"/>
-              </w:rPr>
-              <w:t>--   номер пункта приказа;</w:t>
-            </w:r>
-          </w:p>
-          <w:p>
-            <w:pPr>
-              <w:widowControl/>
-              <w:suppressAutoHyphens w:val="0"/>
-              <w:rPr>
-                <w:rFonts w:ascii="Courier New" w:eastAsia="Times New Roman" w:hAnsi="Courier New" w:cs="Courier New"/>
-                <w:color w:val="000000"/>
-                <w:sz w:val="18"/>
-                <w:szCs w:val="27"/>
-                <w:lang w:val="ru-RU" w:eastAsia="ru-RU"/>
-              </w:rPr>
-            </w:pPr>
-            <w:r>
-              <w:rPr>
-                <w:rFonts w:ascii="Courier New" w:eastAsia="Times New Roman" w:hAnsi="Courier New" w:cs="Courier New"/>
-                <w:color w:val="888888"/>
-                <w:sz w:val="18"/>
-                <w:szCs w:val="27"/>
-                <w:bdr w:val="none" w:sz="0" w:space="0" w:color="auto" w:frame="1"/>
-                <w:lang w:val="ru-RU" w:eastAsia="ru-RU"/>
-              </w:rPr>
-              <w:t>-- Для реализации использовать подзапрос с EXISTS.</w:t>
-            </w:r>
-          </w:p>
-          <w:p>
-            <w:pPr>
-              <w:widowControl/>
-              <w:suppressAutoHyphens w:val="0"/>
-              <w:rPr>
-                <w:rFonts w:ascii="Courier New" w:eastAsia="Times New Roman" w:hAnsi="Courier New" w:cs="Courier New"/>
-                <w:color w:val="000000"/>
-                <w:sz w:val="18"/>
-                <w:szCs w:val="27"/>
-                <w:lang w:val="ru-RU" w:eastAsia="ru-RU"/>
-              </w:rPr>
-            </w:pPr>
-          </w:p>
-          <w:p>
-            <w:pPr>
-              <w:widowControl/>
-              <w:suppressAutoHyphens w:val="0"/>
-              <w:rPr>
-                <w:rFonts w:ascii="Courier New" w:eastAsia="Times New Roman" w:hAnsi="Courier New" w:cs="Courier New"/>
-                <w:color w:val="000000"/>
-                <w:sz w:val="18"/>
-                <w:szCs w:val="27"/>
-                <w:lang w:val="ru-RU" w:eastAsia="ru-RU"/>
-              </w:rPr>
-            </w:pPr>
+              <w:t>FROM</w:t>
+            </w:r>
+            <w:r>
+              <w:rPr>
+                <w:rFonts w:ascii="Courier New" w:eastAsia="Times New Roman" w:hAnsi="Courier New" w:cs="Courier New"/>
+                <w:color w:val="000000"/>
+                <w:sz w:val="18"/>
+                <w:szCs w:val="27"/>
+                <w:lang w:val="ru-RU" w:eastAsia="ru-RU"/>
+              </w:rPr>
+              <w:t xml:space="preserve"> "Н_УЧЕНИКИ" "ВНЕШ_УЧЕНИКИ"</w:t>
+            </w:r>
+          </w:p>
+          <w:p>
+            <w:pPr>
+              <w:widowControl/>
+              <w:suppressAutoHyphens w:val="0"/>
+              <w:rPr>
+                <w:rFonts w:ascii="Courier New" w:eastAsia="Times New Roman" w:hAnsi="Courier New" w:cs="Courier New"/>
+                <w:color w:val="000000"/>
+                <w:sz w:val="18"/>
+                <w:szCs w:val="27"/>
+                <w:lang w:val="ru-RU" w:eastAsia="ru-RU"/>
+              </w:rPr>
+            </w:pPr>
+            <w:r>
+              <w:rPr>
+                <w:rFonts w:ascii="Courier New" w:eastAsia="Times New Roman" w:hAnsi="Courier New" w:cs="Courier New"/>
+                <w:color w:val="000000"/>
+                <w:sz w:val="18"/>
+                <w:szCs w:val="27"/>
+                <w:lang w:val="ru-RU" w:eastAsia="ru-RU"/>
+              </w:rPr>
+              <w:t xml:space="preserve">  </w:t>
+            </w:r>
             <w:r>
               <w:rPr>
                 <w:rFonts w:ascii="Courier New" w:eastAsia="Times New Roman" w:hAnsi="Courier New" w:cs="Courier New"/>
@@ -5204,146 +5332,18 @@
                 <w:bdr w:val="none" w:sz="0" w:space="0" w:color="auto" w:frame="1"/>
                 <w:lang w:val="ru-RU" w:eastAsia="ru-RU"/>
               </w:rPr>
-              <w:t>SELECT</w:t>
-            </w:r>
-            <w:r>
-              <w:rPr>
-                <w:rFonts w:ascii="Courier New" w:eastAsia="Times New Roman" w:hAnsi="Courier New" w:cs="Courier New"/>
-                <w:color w:val="000000"/>
-                <w:sz w:val="18"/>
-                <w:szCs w:val="27"/>
-                <w:lang w:val="ru-RU" w:eastAsia="ru-RU"/>
-              </w:rPr>
-              <w:t xml:space="preserve"> "ВНЕШ_УЧЕНИКИ"."ГРУППА",</w:t>
-            </w:r>
-          </w:p>
-          <w:p>
-            <w:pPr>
-              <w:widowControl/>
-              <w:suppressAutoHyphens w:val="0"/>
-              <w:rPr>
-                <w:rFonts w:ascii="Courier New" w:eastAsia="Times New Roman" w:hAnsi="Courier New" w:cs="Courier New"/>
-                <w:color w:val="000000"/>
-                <w:sz w:val="18"/>
-                <w:szCs w:val="27"/>
-                <w:lang w:val="ru-RU" w:eastAsia="ru-RU"/>
-              </w:rPr>
-            </w:pPr>
-            <w:r>
-              <w:rPr>
-                <w:rFonts w:ascii="Courier New" w:eastAsia="Times New Roman" w:hAnsi="Courier New" w:cs="Courier New"/>
-                <w:color w:val="000000"/>
-                <w:sz w:val="18"/>
-                <w:szCs w:val="27"/>
-                <w:lang w:val="ru-RU" w:eastAsia="ru-RU"/>
-              </w:rPr>
-              <w:t xml:space="preserve">       "ВНЕШ_УЧЕНИКИ"."ИД",</w:t>
-            </w:r>
-          </w:p>
-          <w:p>
-            <w:pPr>
-              <w:widowControl/>
-              <w:suppressAutoHyphens w:val="0"/>
-              <w:rPr>
-                <w:rFonts w:ascii="Courier New" w:eastAsia="Times New Roman" w:hAnsi="Courier New" w:cs="Courier New"/>
-                <w:color w:val="000000"/>
-                <w:sz w:val="18"/>
-                <w:szCs w:val="27"/>
-                <w:lang w:val="ru-RU" w:eastAsia="ru-RU"/>
-              </w:rPr>
-            </w:pPr>
-            <w:r>
-              <w:rPr>
-                <w:rFonts w:ascii="Courier New" w:eastAsia="Times New Roman" w:hAnsi="Courier New" w:cs="Courier New"/>
-                <w:color w:val="000000"/>
-                <w:sz w:val="18"/>
-                <w:szCs w:val="27"/>
-                <w:lang w:val="ru-RU" w:eastAsia="ru-RU"/>
-              </w:rPr>
-              <w:t xml:space="preserve">       "Н_ЛЮДИ"."ФАМИЛИЯ",</w:t>
-            </w:r>
-          </w:p>
-          <w:p>
-            <w:pPr>
-              <w:widowControl/>
-              <w:suppressAutoHyphens w:val="0"/>
-              <w:rPr>
-                <w:rFonts w:ascii="Courier New" w:eastAsia="Times New Roman" w:hAnsi="Courier New" w:cs="Courier New"/>
-                <w:color w:val="000000"/>
-                <w:sz w:val="18"/>
-                <w:szCs w:val="27"/>
-                <w:lang w:val="ru-RU" w:eastAsia="ru-RU"/>
-              </w:rPr>
-            </w:pPr>
-            <w:r>
-              <w:rPr>
-                <w:rFonts w:ascii="Courier New" w:eastAsia="Times New Roman" w:hAnsi="Courier New" w:cs="Courier New"/>
-                <w:color w:val="000000"/>
-                <w:sz w:val="18"/>
-                <w:szCs w:val="27"/>
-                <w:lang w:val="ru-RU" w:eastAsia="ru-RU"/>
-              </w:rPr>
-              <w:t xml:space="preserve">       "Н_ЛЮДИ"."ИМЯ",</w:t>
-            </w:r>
-          </w:p>
-          <w:p>
-            <w:pPr>
-              <w:widowControl/>
-              <w:suppressAutoHyphens w:val="0"/>
-              <w:rPr>
-                <w:rFonts w:ascii="Courier New" w:eastAsia="Times New Roman" w:hAnsi="Courier New" w:cs="Courier New"/>
-                <w:color w:val="000000"/>
-                <w:sz w:val="18"/>
-                <w:szCs w:val="27"/>
-                <w:lang w:val="ru-RU" w:eastAsia="ru-RU"/>
-              </w:rPr>
-            </w:pPr>
-            <w:r>
-              <w:rPr>
-                <w:rFonts w:ascii="Courier New" w:eastAsia="Times New Roman" w:hAnsi="Courier New" w:cs="Courier New"/>
-                <w:color w:val="000000"/>
-                <w:sz w:val="18"/>
-                <w:szCs w:val="27"/>
-                <w:lang w:val="ru-RU" w:eastAsia="ru-RU"/>
-              </w:rPr>
-              <w:t xml:space="preserve">       "Н_ЛЮДИ"."ОТЧЕСТВО",</w:t>
-            </w:r>
-          </w:p>
-          <w:p>
-            <w:pPr>
-              <w:widowControl/>
-              <w:suppressAutoHyphens w:val="0"/>
-              <w:rPr>
-                <w:rFonts w:ascii="Courier New" w:eastAsia="Times New Roman" w:hAnsi="Courier New" w:cs="Courier New"/>
-                <w:color w:val="000000"/>
-                <w:sz w:val="18"/>
-                <w:szCs w:val="27"/>
-                <w:lang w:val="ru-RU" w:eastAsia="ru-RU"/>
-              </w:rPr>
-            </w:pPr>
-            <w:r>
-              <w:rPr>
-                <w:rFonts w:ascii="Courier New" w:eastAsia="Times New Roman" w:hAnsi="Courier New" w:cs="Courier New"/>
-                <w:color w:val="000000"/>
-                <w:sz w:val="18"/>
-                <w:szCs w:val="27"/>
-                <w:lang w:val="ru-RU" w:eastAsia="ru-RU"/>
-              </w:rPr>
-              <w:t xml:space="preserve">       "ВНЕШ_УЧЕНИКИ"."П_ПРКОК_ИД"</w:t>
-            </w:r>
-          </w:p>
-          <w:p>
-            <w:pPr>
-              <w:widowControl/>
-              <w:suppressAutoHyphens w:val="0"/>
-              <w:rPr>
-                <w:rFonts w:ascii="Courier New" w:eastAsia="Times New Roman" w:hAnsi="Courier New" w:cs="Courier New"/>
-                <w:color w:val="000000"/>
-                <w:sz w:val="18"/>
-                <w:szCs w:val="27"/>
-                <w:lang w:val="ru-RU" w:eastAsia="ru-RU"/>
-              </w:rPr>
-            </w:pPr>
+              <w:t>JOIN</w:t>
+            </w:r>
+            <w:r>
+              <w:rPr>
+                <w:rFonts w:ascii="Courier New" w:eastAsia="Times New Roman" w:hAnsi="Courier New" w:cs="Courier New"/>
+                <w:color w:val="000000"/>
+                <w:sz w:val="18"/>
+                <w:szCs w:val="27"/>
+                <w:lang w:val="ru-RU" w:eastAsia="ru-RU"/>
+              </w:rPr>
+              <w:t xml:space="preserve"> "Н_ЛЮДИ" </w:t>
+            </w:r>
             <w:r>
               <w:rPr>
                 <w:rFonts w:ascii="Courier New" w:eastAsia="Times New Roman" w:hAnsi="Courier New" w:cs="Courier New"/>
@@ -5355,17 +5355,38 @@
                 <w:bdr w:val="none" w:sz="0" w:space="0" w:color="auto" w:frame="1"/>
                 <w:lang w:val="ru-RU" w:eastAsia="ru-RU"/>
               </w:rPr>
-              <w:t>FROM</w:t>
-            </w:r>
-            <w:r>
-              <w:rPr>
-                <w:rFonts w:ascii="Courier New" w:eastAsia="Times New Roman" w:hAnsi="Courier New" w:cs="Courier New"/>
-                <w:color w:val="000000"/>
-                <w:sz w:val="18"/>
-                <w:szCs w:val="27"/>
-                <w:lang w:val="ru-RU" w:eastAsia="ru-RU"/>
-              </w:rPr>
-              <w:t xml:space="preserve"> "Н_УЧЕНИКИ" "ВНЕШ_УЧЕНИКИ"</w:t>
+              <w:t>ON</w:t>
+            </w:r>
+            <w:r>
+              <w:rPr>
+                <w:rFonts w:ascii="Courier New" w:eastAsia="Times New Roman" w:hAnsi="Courier New" w:cs="Courier New"/>
+                <w:color w:val="000000"/>
+                <w:sz w:val="18"/>
+                <w:szCs w:val="27"/>
+                <w:lang w:val="ru-RU" w:eastAsia="ru-RU"/>
+              </w:rPr>
+              <w:t xml:space="preserve"> "Н_ЛЮДИ"."ИД" </w:t>
+            </w:r>
+            <w:r>
+              <w:rPr>
+                <w:rFonts w:ascii="Courier New" w:eastAsia="Times New Roman" w:hAnsi="Courier New" w:cs="Courier New"/>
+                <w:color w:val="000000"/>
+                <w:sz w:val="18"/>
+                <w:szCs w:val="27"/>
+                <w:bdr w:val="none" w:sz="0" w:space="0" w:color="auto" w:frame="1"/>
+                <w:lang w:val="ru-RU" w:eastAsia="ru-RU"/>
+              </w:rPr>
+              <w:t>=</w:t>
+            </w:r>
+            <w:r>
+              <w:rPr>
+                <w:rFonts w:ascii="Courier New" w:eastAsia="Times New Roman" w:hAnsi="Courier New" w:cs="Courier New"/>
+                <w:color w:val="000000"/>
+                <w:sz w:val="18"/>
+                <w:szCs w:val="27"/>
+                <w:lang w:val="ru-RU" w:eastAsia="ru-RU"/>
+              </w:rPr>
+              <w:t xml:space="preserve"> "ВНЕШ_УЧЕНИКИ"."ЧЛВК_ИД"</w:t>
             </w:r>
           </w:p>
           <w:p>
@@ -5411,7 +5432,7 @@
                 <w:szCs w:val="27"/>
                 <w:lang w:val="ru-RU" w:eastAsia="ru-RU"/>
               </w:rPr>
-              <w:t xml:space="preserve"> "Н_ЛЮДИ" </w:t>
+              <w:t xml:space="preserve"> "Н_ПЛАНЫ" </w:t>
             </w:r>
             <w:r>
               <w:rPr>
@@ -5434,7 +5455,7 @@
                 <w:szCs w:val="27"/>
                 <w:lang w:val="ru-RU" w:eastAsia="ru-RU"/>
               </w:rPr>
-              <w:t xml:space="preserve"> "Н_ЛЮДИ"."ИД" </w:t>
+              <w:t xml:space="preserve"> "ВНЕШ_УЧЕНИКИ"."ПЛАН_ИД" </w:t>
             </w:r>
             <w:r>
               <w:rPr>
@@ -5455,7 +5476,7 @@
                 <w:szCs w:val="27"/>
                 <w:lang w:val="ru-RU" w:eastAsia="ru-RU"/>
               </w:rPr>
-              <w:t xml:space="preserve"> "ВНЕШ_УЧЕНИКИ"."ЧЛВК_ИД"</w:t>
+              <w:t xml:space="preserve"> "Н_ПЛАНЫ"."ИД"</w:t>
             </w:r>
           </w:p>
           <w:p>
@@ -5501,7 +5522,7 @@
                 <w:szCs w:val="27"/>
                 <w:lang w:val="ru-RU" w:eastAsia="ru-RU"/>
               </w:rPr>
-              <w:t xml:space="preserve"> "Н_ПЛАНЫ" </w:t>
+              <w:t xml:space="preserve"> "Н_ФОРМЫ_ОБУЧЕНИЯ" </w:t>
             </w:r>
             <w:r>
               <w:rPr>
@@ -5524,7 +5545,7 @@
                 <w:szCs w:val="27"/>
                 <w:lang w:val="ru-RU" w:eastAsia="ru-RU"/>
               </w:rPr>
-              <w:t xml:space="preserve"> "ВНЕШ_УЧЕНИКИ"."ПЛАН_ИД" </w:t>
+              <w:t xml:space="preserve"> "Н_ПЛАНЫ"."ФО_ИД" </w:t>
             </w:r>
             <w:r>
               <w:rPr>
@@ -5545,30 +5566,30 @@
                 <w:szCs w:val="27"/>
                 <w:lang w:val="ru-RU" w:eastAsia="ru-RU"/>
               </w:rPr>
-              <w:t xml:space="preserve"> "Н_ПЛАНЫ"."ИД"</w:t>
-            </w:r>
-          </w:p>
-          <w:p>
-            <w:pPr>
-              <w:widowControl/>
-              <w:suppressAutoHyphens w:val="0"/>
-              <w:rPr>
-                <w:rFonts w:ascii="Courier New" w:eastAsia="Times New Roman" w:hAnsi="Courier New" w:cs="Courier New"/>
-                <w:color w:val="000000"/>
-                <w:sz w:val="18"/>
-                <w:szCs w:val="27"/>
-                <w:lang w:val="ru-RU" w:eastAsia="ru-RU"/>
-              </w:rPr>
-            </w:pPr>
-            <w:r>
-              <w:rPr>
-                <w:rFonts w:ascii="Courier New" w:eastAsia="Times New Roman" w:hAnsi="Courier New" w:cs="Courier New"/>
-                <w:color w:val="000000"/>
-                <w:sz w:val="18"/>
-                <w:szCs w:val="27"/>
-                <w:lang w:val="ru-RU" w:eastAsia="ru-RU"/>
-              </w:rPr>
-              <w:t xml:space="preserve">  </w:t>
+              <w:t xml:space="preserve"> "Н_ФОРМЫ_ОБУЧЕНИЯ"."ИД"</w:t>
+            </w:r>
+          </w:p>
+          <w:p>
+            <w:pPr>
+              <w:widowControl/>
+              <w:suppressAutoHyphens w:val="0"/>
+              <w:rPr>
+                <w:rFonts w:ascii="Courier New" w:eastAsia="Times New Roman" w:hAnsi="Courier New" w:cs="Courier New"/>
+                <w:color w:val="000000"/>
+                <w:sz w:val="18"/>
+                <w:szCs w:val="27"/>
+                <w:lang w:val="ru-RU" w:eastAsia="ru-RU"/>
+              </w:rPr>
+            </w:pPr>
+            <w:r>
+              <w:rPr>
+                <w:rFonts w:ascii="Courier New" w:eastAsia="Times New Roman" w:hAnsi="Courier New" w:cs="Courier New"/>
+                <w:color w:val="000000"/>
+                <w:sz w:val="18"/>
+                <w:szCs w:val="27"/>
+                <w:lang w:val="ru-RU" w:eastAsia="ru-RU"/>
+              </w:rPr>
+              <w:t xml:space="preserve">    </w:t>
             </w:r>
             <w:r>
               <w:rPr>
@@ -5581,17 +5602,59 @@
                 <w:bdr w:val="none" w:sz="0" w:space="0" w:color="auto" w:frame="1"/>
                 <w:lang w:val="ru-RU" w:eastAsia="ru-RU"/>
               </w:rPr>
-              <w:t>JOIN</w:t>
-            </w:r>
-            <w:r>
-              <w:rPr>
-                <w:rFonts w:ascii="Courier New" w:eastAsia="Times New Roman" w:hAnsi="Courier New" w:cs="Courier New"/>
-                <w:color w:val="000000"/>
-                <w:sz w:val="18"/>
-                <w:szCs w:val="27"/>
-                <w:lang w:val="ru-RU" w:eastAsia="ru-RU"/>
-              </w:rPr>
-              <w:t xml:space="preserve"> "Н_ФОРМЫ_ОБУЧЕНИЯ" </w:t>
+              <w:t>AND</w:t>
+            </w:r>
+            <w:r>
+              <w:rPr>
+                <w:rFonts w:ascii="Courier New" w:eastAsia="Times New Roman" w:hAnsi="Courier New" w:cs="Courier New"/>
+                <w:color w:val="000000"/>
+                <w:sz w:val="18"/>
+                <w:szCs w:val="27"/>
+                <w:lang w:val="ru-RU" w:eastAsia="ru-RU"/>
+              </w:rPr>
+              <w:t xml:space="preserve"> ("Н_ФОРМЫ_ОБУЧЕНИЯ"."НАИМЕНОВАНИЕ" </w:t>
+            </w:r>
+            <w:r>
+              <w:rPr>
+                <w:rFonts w:ascii="Courier New" w:eastAsia="Times New Roman" w:hAnsi="Courier New" w:cs="Courier New"/>
+                <w:color w:val="000000"/>
+                <w:sz w:val="18"/>
+                <w:szCs w:val="27"/>
+                <w:bdr w:val="none" w:sz="0" w:space="0" w:color="auto" w:frame="1"/>
+                <w:lang w:val="ru-RU" w:eastAsia="ru-RU"/>
+              </w:rPr>
+              <w:t>=</w:t>
+            </w:r>
+            <w:r>
+              <w:rPr>
+                <w:rFonts w:ascii="Courier New" w:eastAsia="Times New Roman" w:hAnsi="Courier New" w:cs="Courier New"/>
+                <w:color w:val="000000"/>
+                <w:sz w:val="18"/>
+                <w:szCs w:val="27"/>
+                <w:lang w:val="ru-RU" w:eastAsia="ru-RU"/>
+              </w:rPr>
+              <w:t xml:space="preserve"> </w:t>
+            </w:r>
+            <w:r>
+              <w:rPr>
+                <w:rFonts w:ascii="Courier New" w:eastAsia="Times New Roman" w:hAnsi="Courier New" w:cs="Courier New"/>
+                <w:color w:val="880000"/>
+                <w:sz w:val="18"/>
+                <w:szCs w:val="27"/>
+                <w:bdr w:val="none" w:sz="0" w:space="0" w:color="auto" w:frame="1"/>
+                <w:lang w:val="ru-RU" w:eastAsia="ru-RU"/>
+              </w:rPr>
+              <w:t>'Заочная'</w:t>
+            </w:r>
+            <w:r>
+              <w:rPr>
+                <w:rFonts w:ascii="Courier New" w:eastAsia="Times New Roman" w:hAnsi="Courier New" w:cs="Courier New"/>
+                <w:color w:val="000000"/>
+                <w:sz w:val="18"/>
+                <w:szCs w:val="27"/>
+                <w:lang w:val="ru-RU" w:eastAsia="ru-RU"/>
+              </w:rPr>
+              <w:t xml:space="preserve"> </w:t>
             </w:r>
             <w:r>
               <w:rPr>
@@ -5604,17 +5667,17 @@
                 <w:bdr w:val="none" w:sz="0" w:space="0" w:color="auto" w:frame="1"/>
                 <w:lang w:val="ru-RU" w:eastAsia="ru-RU"/>
               </w:rPr>
-              <w:t>ON</w:t>
-            </w:r>
-            <w:r>
-              <w:rPr>
-                <w:rFonts w:ascii="Courier New" w:eastAsia="Times New Roman" w:hAnsi="Courier New" w:cs="Courier New"/>
-                <w:color w:val="000000"/>
-                <w:sz w:val="18"/>
-                <w:szCs w:val="27"/>
-                <w:lang w:val="ru-RU" w:eastAsia="ru-RU"/>
-              </w:rPr>
-              <w:t xml:space="preserve"> "Н_ПЛАНЫ"."ФО_ИД" </w:t>
+              <w:t>OR</w:t>
+            </w:r>
+            <w:r>
+              <w:rPr>
+                <w:rFonts w:ascii="Courier New" w:eastAsia="Times New Roman" w:hAnsi="Courier New" w:cs="Courier New"/>
+                <w:color w:val="000000"/>
+                <w:sz w:val="18"/>
+                <w:szCs w:val="27"/>
+                <w:lang w:val="ru-RU" w:eastAsia="ru-RU"/>
+              </w:rPr>
+              <w:t xml:space="preserve"> "Н_ФОРМЫ_ОБУЧЕНИЯ"."НАИМЕНОВАНИЕ" </w:t>
             </w:r>
             <w:r>
               <w:rPr>
@@ -5635,30 +5698,64 @@
                 <w:szCs w:val="27"/>
                 <w:lang w:val="ru-RU" w:eastAsia="ru-RU"/>
               </w:rPr>
-              <w:t xml:space="preserve"> "Н_ФОРМЫ_ОБУЧЕНИЯ"."ИД"</w:t>
-            </w:r>
-          </w:p>
-          <w:p>
-            <w:pPr>
-              <w:widowControl/>
-              <w:suppressAutoHyphens w:val="0"/>
-              <w:rPr>
-                <w:rFonts w:ascii="Courier New" w:eastAsia="Times New Roman" w:hAnsi="Courier New" w:cs="Courier New"/>
-                <w:color w:val="000000"/>
-                <w:sz w:val="18"/>
-                <w:szCs w:val="27"/>
-                <w:lang w:val="ru-RU" w:eastAsia="ru-RU"/>
-              </w:rPr>
-            </w:pPr>
-            <w:r>
-              <w:rPr>
-                <w:rFonts w:ascii="Courier New" w:eastAsia="Times New Roman" w:hAnsi="Courier New" w:cs="Courier New"/>
-                <w:color w:val="000000"/>
-                <w:sz w:val="18"/>
-                <w:szCs w:val="27"/>
-                <w:lang w:val="ru-RU" w:eastAsia="ru-RU"/>
-              </w:rPr>
-              <w:t xml:space="preserve">    </w:t>
+              <w:t xml:space="preserve"> </w:t>
+            </w:r>
+            <w:r>
+              <w:rPr>
+                <w:rFonts w:ascii="Courier New" w:eastAsia="Times New Roman" w:hAnsi="Courier New" w:cs="Courier New"/>
+                <w:color w:val="880000"/>
+                <w:sz w:val="18"/>
+                <w:szCs w:val="27"/>
+                <w:bdr w:val="none" w:sz="0" w:space="0" w:color="auto" w:frame="1"/>
+                <w:lang w:val="ru-RU" w:eastAsia="ru-RU"/>
+              </w:rPr>
+              <w:t>'Очная'</w:t>
+            </w:r>
+            <w:r>
+              <w:rPr>
+                <w:rFonts w:ascii="Courier New" w:eastAsia="Times New Roman" w:hAnsi="Courier New" w:cs="Courier New"/>
+                <w:color w:val="000000"/>
+                <w:sz w:val="18"/>
+                <w:szCs w:val="27"/>
+                <w:lang w:val="ru-RU" w:eastAsia="ru-RU"/>
+              </w:rPr>
+              <w:t>)</w:t>
+            </w:r>
+          </w:p>
+          <w:p>
+            <w:pPr>
+              <w:widowControl/>
+              <w:suppressAutoHyphens w:val="0"/>
+              <w:rPr>
+                <w:rFonts w:ascii="Courier New" w:eastAsia="Times New Roman" w:hAnsi="Courier New" w:cs="Courier New"/>
+                <w:color w:val="000000"/>
+                <w:sz w:val="18"/>
+                <w:szCs w:val="27"/>
+                <w:lang w:val="ru-RU" w:eastAsia="ru-RU"/>
+              </w:rPr>
+            </w:pPr>
+          </w:p>
+          <w:p>
+            <w:pPr>
+              <w:widowControl/>
+              <w:suppressAutoHyphens w:val="0"/>
+              <w:rPr>
+                <w:rFonts w:ascii="Courier New" w:eastAsia="Times New Roman" w:hAnsi="Courier New" w:cs="Courier New"/>
+                <w:color w:val="000000"/>
+                <w:sz w:val="18"/>
+                <w:szCs w:val="27"/>
+                <w:lang w:val="ru-RU" w:eastAsia="ru-RU"/>
+              </w:rPr>
+            </w:pPr>
+            <w:r>
+              <w:rPr>
+                <w:rFonts w:ascii="Courier New" w:eastAsia="Times New Roman" w:hAnsi="Courier New" w:cs="Courier New"/>
+                <w:color w:val="000000"/>
+                <w:sz w:val="18"/>
+                <w:szCs w:val="27"/>
+                <w:lang w:val="ru-RU" w:eastAsia="ru-RU"/>
+              </w:rPr>
+              <w:t xml:space="preserve">  </w:t>
             </w:r>
             <w:r>
               <w:rPr>
@@ -5671,59 +5768,17 @@
                 <w:bdr w:val="none" w:sz="0" w:space="0" w:color="auto" w:frame="1"/>
                 <w:lang w:val="ru-RU" w:eastAsia="ru-RU"/>
               </w:rPr>
-              <w:t>AND</w:t>
-            </w:r>
-            <w:r>
-              <w:rPr>
-                <w:rFonts w:ascii="Courier New" w:eastAsia="Times New Roman" w:hAnsi="Courier New" w:cs="Courier New"/>
-                <w:color w:val="000000"/>
-                <w:sz w:val="18"/>
-                <w:szCs w:val="27"/>
-                <w:lang w:val="ru-RU" w:eastAsia="ru-RU"/>
-              </w:rPr>
-              <w:t xml:space="preserve"> ("Н_ФОРМЫ_ОБУЧЕНИЯ"."НАИМЕНОВАНИЕ" </w:t>
-            </w:r>
-            <w:r>
-              <w:rPr>
-                <w:rFonts w:ascii="Courier New" w:eastAsia="Times New Roman" w:hAnsi="Courier New" w:cs="Courier New"/>
-                <w:color w:val="000000"/>
-                <w:sz w:val="18"/>
-                <w:szCs w:val="27"/>
-                <w:bdr w:val="none" w:sz="0" w:space="0" w:color="auto" w:frame="1"/>
-                <w:lang w:val="ru-RU" w:eastAsia="ru-RU"/>
-              </w:rPr>
-              <w:t>=</w:t>
-            </w:r>
-            <w:r>
-              <w:rPr>
-                <w:rFonts w:ascii="Courier New" w:eastAsia="Times New Roman" w:hAnsi="Courier New" w:cs="Courier New"/>
-                <w:color w:val="000000"/>
-                <w:sz w:val="18"/>
-                <w:szCs w:val="27"/>
-                <w:lang w:val="ru-RU" w:eastAsia="ru-RU"/>
-              </w:rPr>
-              <w:t xml:space="preserve"> </w:t>
-            </w:r>
-            <w:r>
-              <w:rPr>
-                <w:rFonts w:ascii="Courier New" w:eastAsia="Times New Roman" w:hAnsi="Courier New" w:cs="Courier New"/>
-                <w:color w:val="880000"/>
-                <w:sz w:val="18"/>
-                <w:szCs w:val="27"/>
-                <w:bdr w:val="none" w:sz="0" w:space="0" w:color="auto" w:frame="1"/>
-                <w:lang w:val="ru-RU" w:eastAsia="ru-RU"/>
-              </w:rPr>
-              <w:t>'Заочная'</w:t>
-            </w:r>
-            <w:r>
-              <w:rPr>
-                <w:rFonts w:ascii="Courier New" w:eastAsia="Times New Roman" w:hAnsi="Courier New" w:cs="Courier New"/>
-                <w:color w:val="000000"/>
-                <w:sz w:val="18"/>
-                <w:szCs w:val="27"/>
-                <w:lang w:val="ru-RU" w:eastAsia="ru-RU"/>
-              </w:rPr>
-              <w:t xml:space="preserve"> </w:t>
+              <w:t>JOIN</w:t>
+            </w:r>
+            <w:r>
+              <w:rPr>
+                <w:rFonts w:ascii="Courier New" w:eastAsia="Times New Roman" w:hAnsi="Courier New" w:cs="Courier New"/>
+                <w:color w:val="000000"/>
+                <w:sz w:val="18"/>
+                <w:szCs w:val="27"/>
+                <w:lang w:val="ru-RU" w:eastAsia="ru-RU"/>
+              </w:rPr>
+              <w:t xml:space="preserve"> "Н_НАПРАВЛЕНИЯ_СПЕЦИАЛ" </w:t>
             </w:r>
             <w:r>
               <w:rPr>
@@ -5736,17 +5791,17 @@
                 <w:bdr w:val="none" w:sz="0" w:space="0" w:color="auto" w:frame="1"/>
                 <w:lang w:val="ru-RU" w:eastAsia="ru-RU"/>
               </w:rPr>
-              <w:t>OR</w:t>
-            </w:r>
-            <w:r>
-              <w:rPr>
-                <w:rFonts w:ascii="Courier New" w:eastAsia="Times New Roman" w:hAnsi="Courier New" w:cs="Courier New"/>
-                <w:color w:val="000000"/>
-                <w:sz w:val="18"/>
-                <w:szCs w:val="27"/>
-                <w:lang w:val="ru-RU" w:eastAsia="ru-RU"/>
-              </w:rPr>
-              <w:t xml:space="preserve"> "Н_ФОРМЫ_ОБУЧЕНИЯ"."НАИМЕНОВАНИЕ" </w:t>
+              <w:t>ON</w:t>
+            </w:r>
+            <w:r>
+              <w:rPr>
+                <w:rFonts w:ascii="Courier New" w:eastAsia="Times New Roman" w:hAnsi="Courier New" w:cs="Courier New"/>
+                <w:color w:val="000000"/>
+                <w:sz w:val="18"/>
+                <w:szCs w:val="27"/>
+                <w:lang w:val="ru-RU" w:eastAsia="ru-RU"/>
+              </w:rPr>
+              <w:t xml:space="preserve"> "Н_ПЛАНЫ"."НАПС_ИД" </w:t>
             </w:r>
             <w:r>
               <w:rPr>
@@ -5767,42 +5822,8 @@
                 <w:szCs w:val="27"/>
                 <w:lang w:val="ru-RU" w:eastAsia="ru-RU"/>
               </w:rPr>
-              <w:t xml:space="preserve"> </w:t>
-            </w:r>
-            <w:r>
-              <w:rPr>
-                <w:rFonts w:ascii="Courier New" w:eastAsia="Times New Roman" w:hAnsi="Courier New" w:cs="Courier New"/>
-                <w:color w:val="880000"/>
-                <w:sz w:val="18"/>
-                <w:szCs w:val="27"/>
-                <w:bdr w:val="none" w:sz="0" w:space="0" w:color="auto" w:frame="1"/>
-                <w:lang w:val="ru-RU" w:eastAsia="ru-RU"/>
-              </w:rPr>
-              <w:t>'Очная'</w:t>
-            </w:r>
-            <w:r>
-              <w:rPr>
-                <w:rFonts w:ascii="Courier New" w:eastAsia="Times New Roman" w:hAnsi="Courier New" w:cs="Courier New"/>
-                <w:color w:val="000000"/>
-                <w:sz w:val="18"/>
-                <w:szCs w:val="27"/>
-                <w:lang w:val="ru-RU" w:eastAsia="ru-RU"/>
-              </w:rPr>
-              <w:t>)</w:t>
-            </w:r>
-          </w:p>
-          <w:p>
-            <w:pPr>
-              <w:widowControl/>
-              <w:suppressAutoHyphens w:val="0"/>
-              <w:rPr>
-                <w:rFonts w:ascii="Courier New" w:eastAsia="Times New Roman" w:hAnsi="Courier New" w:cs="Courier New"/>
-                <w:color w:val="000000"/>
-                <w:sz w:val="18"/>
-                <w:szCs w:val="27"/>
-                <w:lang w:val="ru-RU" w:eastAsia="ru-RU"/>
-              </w:rPr>
-            </w:pPr>
+              <w:t xml:space="preserve"> "Н_НАПРАВЛЕНИЯ_СПЕЦИАЛ"."ИД"</w:t>
+            </w:r>
           </w:p>
           <w:p>
             <w:pPr>
@@ -5847,7 +5868,7 @@
                 <w:szCs w:val="27"/>
                 <w:lang w:val="ru-RU" w:eastAsia="ru-RU"/>
               </w:rPr>
-              <w:t xml:space="preserve"> "Н_НАПРАВЛЕНИЯ_СПЕЦИАЛ" </w:t>
+              <w:t xml:space="preserve"> "Н_НАПР_СПЕЦ" </w:t>
             </w:r>
             <w:r>
               <w:rPr>
@@ -5870,7 +5891,7 @@
                 <w:szCs w:val="27"/>
                 <w:lang w:val="ru-RU" w:eastAsia="ru-RU"/>
               </w:rPr>
-              <w:t xml:space="preserve"> "Н_ПЛАНЫ"."НАПС_ИД" </w:t>
+              <w:t xml:space="preserve"> "Н_НАПР_СПЕЦ"."ИД" </w:t>
             </w:r>
             <w:r>
               <w:rPr>
@@ -5891,30 +5912,30 @@
                 <w:szCs w:val="27"/>
                 <w:lang w:val="ru-RU" w:eastAsia="ru-RU"/>
               </w:rPr>
-              <w:t xml:space="preserve"> "Н_НАПРАВЛЕНИЯ_СПЕЦИАЛ"."ИД"</w:t>
-            </w:r>
-          </w:p>
-          <w:p>
-            <w:pPr>
-              <w:widowControl/>
-              <w:suppressAutoHyphens w:val="0"/>
-              <w:rPr>
-                <w:rFonts w:ascii="Courier New" w:eastAsia="Times New Roman" w:hAnsi="Courier New" w:cs="Courier New"/>
-                <w:color w:val="000000"/>
-                <w:sz w:val="18"/>
-                <w:szCs w:val="27"/>
-                <w:lang w:val="ru-RU" w:eastAsia="ru-RU"/>
-              </w:rPr>
-            </w:pPr>
-            <w:r>
-              <w:rPr>
-                <w:rFonts w:ascii="Courier New" w:eastAsia="Times New Roman" w:hAnsi="Courier New" w:cs="Courier New"/>
-                <w:color w:val="000000"/>
-                <w:sz w:val="18"/>
-                <w:szCs w:val="27"/>
-                <w:lang w:val="ru-RU" w:eastAsia="ru-RU"/>
-              </w:rPr>
-              <w:t xml:space="preserve">  </w:t>
+              <w:t xml:space="preserve"> "Н_НАПРАВЛЕНИЯ_СПЕЦИАЛ"."НС_ИД"</w:t>
+            </w:r>
+          </w:p>
+          <w:p>
+            <w:pPr>
+              <w:widowControl/>
+              <w:suppressAutoHyphens w:val="0"/>
+              <w:rPr>
+                <w:rFonts w:ascii="Courier New" w:eastAsia="Times New Roman" w:hAnsi="Courier New" w:cs="Courier New"/>
+                <w:color w:val="000000"/>
+                <w:sz w:val="18"/>
+                <w:szCs w:val="27"/>
+                <w:lang w:val="ru-RU" w:eastAsia="ru-RU"/>
+              </w:rPr>
+            </w:pPr>
+            <w:r>
+              <w:rPr>
+                <w:rFonts w:ascii="Courier New" w:eastAsia="Times New Roman" w:hAnsi="Courier New" w:cs="Courier New"/>
+                <w:color w:val="000000"/>
+                <w:sz w:val="18"/>
+                <w:szCs w:val="27"/>
+                <w:lang w:val="ru-RU" w:eastAsia="ru-RU"/>
+              </w:rPr>
+              <w:t xml:space="preserve">    </w:t>
             </w:r>
             <w:r>
               <w:rPr>
@@ -5927,17 +5948,85 @@
                 <w:bdr w:val="none" w:sz="0" w:space="0" w:color="auto" w:frame="1"/>
                 <w:lang w:val="ru-RU" w:eastAsia="ru-RU"/>
               </w:rPr>
-              <w:t>JOIN</w:t>
-            </w:r>
-            <w:r>
-              <w:rPr>
-                <w:rFonts w:ascii="Courier New" w:eastAsia="Times New Roman" w:hAnsi="Courier New" w:cs="Courier New"/>
-                <w:color w:val="000000"/>
-                <w:sz w:val="18"/>
-                <w:szCs w:val="27"/>
-                <w:lang w:val="ru-RU" w:eastAsia="ru-RU"/>
-              </w:rPr>
-              <w:t xml:space="preserve"> "Н_НАПР_СПЕЦ" </w:t>
+              <w:t>AND</w:t>
+            </w:r>
+            <w:r>
+              <w:rPr>
+                <w:rFonts w:ascii="Courier New" w:eastAsia="Times New Roman" w:hAnsi="Courier New" w:cs="Courier New"/>
+                <w:color w:val="000000"/>
+                <w:sz w:val="18"/>
+                <w:szCs w:val="27"/>
+                <w:lang w:val="ru-RU" w:eastAsia="ru-RU"/>
+              </w:rPr>
+              <w:t xml:space="preserve"> "Н_НАПР_СПЕЦ"."НАИМЕНОВАНИЕ" </w:t>
+            </w:r>
+            <w:r>
+              <w:rPr>
+                <w:rFonts w:ascii="Courier New" w:eastAsia="Times New Roman" w:hAnsi="Courier New" w:cs="Courier New"/>
+                <w:color w:val="000000"/>
+                <w:sz w:val="18"/>
+                <w:szCs w:val="27"/>
+                <w:bdr w:val="none" w:sz="0" w:space="0" w:color="auto" w:frame="1"/>
+                <w:lang w:val="ru-RU" w:eastAsia="ru-RU"/>
+              </w:rPr>
+              <w:t>=</w:t>
+            </w:r>
+            <w:r>
+              <w:rPr>
+                <w:rFonts w:ascii="Courier New" w:eastAsia="Times New Roman" w:hAnsi="Courier New" w:cs="Courier New"/>
+                <w:color w:val="000000"/>
+                <w:sz w:val="18"/>
+                <w:szCs w:val="27"/>
+                <w:lang w:val="ru-RU" w:eastAsia="ru-RU"/>
+              </w:rPr>
+              <w:t xml:space="preserve"> </w:t>
+            </w:r>
+            <w:r>
+              <w:rPr>
+                <w:rFonts w:ascii="Courier New" w:eastAsia="Times New Roman" w:hAnsi="Courier New" w:cs="Courier New"/>
+                <w:color w:val="880000"/>
+                <w:sz w:val="18"/>
+                <w:szCs w:val="27"/>
+                <w:bdr w:val="none" w:sz="0" w:space="0" w:color="auto" w:frame="1"/>
+                <w:lang w:val="ru-RU" w:eastAsia="ru-RU"/>
+              </w:rPr>
+              <w:t>'Программная инженерия'</w:t>
+            </w:r>
+          </w:p>
+          <w:p>
+            <w:pPr>
+              <w:widowControl/>
+              <w:suppressAutoHyphens w:val="0"/>
+              <w:rPr>
+                <w:rFonts w:ascii="Courier New" w:eastAsia="Times New Roman" w:hAnsi="Courier New" w:cs="Courier New"/>
+                <w:color w:val="000000"/>
+                <w:sz w:val="18"/>
+                <w:szCs w:val="27"/>
+                <w:lang w:val="ru-RU" w:eastAsia="ru-RU"/>
+              </w:rPr>
+            </w:pPr>
+          </w:p>
+          <w:p>
+            <w:pPr>
+              <w:widowControl/>
+              <w:suppressAutoHyphens w:val="0"/>
+              <w:rPr>
+                <w:rFonts w:ascii="Courier New" w:eastAsia="Times New Roman" w:hAnsi="Courier New" w:cs="Courier New"/>
+                <w:color w:val="000000"/>
+                <w:sz w:val="18"/>
+                <w:szCs w:val="27"/>
+                <w:lang w:eastAsia="ru-RU"/>
+              </w:rPr>
+            </w:pPr>
+            <w:r>
+              <w:rPr>
+                <w:rFonts w:ascii="Courier New" w:eastAsia="Times New Roman" w:hAnsi="Courier New" w:cs="Courier New"/>
+                <w:color w:val="000000"/>
+                <w:sz w:val="18"/>
+                <w:szCs w:val="27"/>
+                <w:lang w:val="ru-RU" w:eastAsia="ru-RU"/>
+              </w:rPr>
+              <w:t xml:space="preserve">  </w:t>
             </w:r>
             <w:r>
               <w:rPr>
@@ -5948,63 +6037,19 @@
                 <w:sz w:val="18"/>
                 <w:szCs w:val="27"/>
                 <w:bdr w:val="none" w:sz="0" w:space="0" w:color="auto" w:frame="1"/>
-                <w:lang w:val="ru-RU" w:eastAsia="ru-RU"/>
-              </w:rPr>
-              <w:t>ON</w:t>
-            </w:r>
-            <w:r>
-              <w:rPr>
-                <w:rFonts w:ascii="Courier New" w:eastAsia="Times New Roman" w:hAnsi="Courier New" w:cs="Courier New"/>
-                <w:color w:val="000000"/>
-                <w:sz w:val="18"/>
-                <w:szCs w:val="27"/>
-                <w:lang w:val="ru-RU" w:eastAsia="ru-RU"/>
-              </w:rPr>
-              <w:t xml:space="preserve"> "Н_НАПР_СПЕЦ"."ИД" </w:t>
-            </w:r>
-            <w:r>
-              <w:rPr>
-                <w:rFonts w:ascii="Courier New" w:eastAsia="Times New Roman" w:hAnsi="Courier New" w:cs="Courier New"/>
-                <w:color w:val="000000"/>
-                <w:sz w:val="18"/>
-                <w:szCs w:val="27"/>
-                <w:bdr w:val="none" w:sz="0" w:space="0" w:color="auto" w:frame="1"/>
-                <w:lang w:val="ru-RU" w:eastAsia="ru-RU"/>
-              </w:rPr>
-              <w:t>=</w:t>
-            </w:r>
-            <w:r>
-              <w:rPr>
-                <w:rFonts w:ascii="Courier New" w:eastAsia="Times New Roman" w:hAnsi="Courier New" w:cs="Courier New"/>
-                <w:color w:val="000000"/>
-                <w:sz w:val="18"/>
-                <w:szCs w:val="27"/>
-                <w:lang w:val="ru-RU" w:eastAsia="ru-RU"/>
-              </w:rPr>
-              <w:t xml:space="preserve"> "Н_НАПРАВЛЕНИЯ_СПЕЦИАЛ"."НС_ИД"</w:t>
-            </w:r>
-          </w:p>
-          <w:p>
-            <w:pPr>
-              <w:widowControl/>
-              <w:suppressAutoHyphens w:val="0"/>
-              <w:rPr>
-                <w:rFonts w:ascii="Courier New" w:eastAsia="Times New Roman" w:hAnsi="Courier New" w:cs="Courier New"/>
-                <w:color w:val="000000"/>
-                <w:sz w:val="18"/>
-                <w:szCs w:val="27"/>
-                <w:lang w:val="ru-RU" w:eastAsia="ru-RU"/>
-              </w:rPr>
-            </w:pPr>
-            <w:r>
-              <w:rPr>
-                <w:rFonts w:ascii="Courier New" w:eastAsia="Times New Roman" w:hAnsi="Courier New" w:cs="Courier New"/>
-                <w:color w:val="000000"/>
-                <w:sz w:val="18"/>
-                <w:szCs w:val="27"/>
-                <w:lang w:val="ru-RU" w:eastAsia="ru-RU"/>
-              </w:rPr>
-              <w:t xml:space="preserve">    </w:t>
+                <w:lang w:eastAsia="ru-RU"/>
+              </w:rPr>
+              <w:t>WHERE</w:t>
+            </w:r>
+            <w:r>
+              <w:rPr>
+                <w:rFonts w:ascii="Courier New" w:eastAsia="Times New Roman" w:hAnsi="Courier New" w:cs="Courier New"/>
+                <w:color w:val="000000"/>
+                <w:sz w:val="18"/>
+                <w:szCs w:val="27"/>
+                <w:lang w:eastAsia="ru-RU"/>
+              </w:rPr>
+              <w:t xml:space="preserve"> </w:t>
             </w:r>
             <w:r>
               <w:rPr>
@@ -6015,87 +6060,42 @@
                 <w:sz w:val="18"/>
                 <w:szCs w:val="27"/>
                 <w:bdr w:val="none" w:sz="0" w:space="0" w:color="auto" w:frame="1"/>
-                <w:lang w:val="ru-RU" w:eastAsia="ru-RU"/>
-              </w:rPr>
-              <w:t>AND</w:t>
-            </w:r>
-            <w:r>
-              <w:rPr>
-                <w:rFonts w:ascii="Courier New" w:eastAsia="Times New Roman" w:hAnsi="Courier New" w:cs="Courier New"/>
-                <w:color w:val="000000"/>
-                <w:sz w:val="18"/>
-                <w:szCs w:val="27"/>
-                <w:lang w:val="ru-RU" w:eastAsia="ru-RU"/>
-              </w:rPr>
-              <w:t xml:space="preserve"> "Н_НАПР_СПЕЦ"."НАИМЕНОВАНИЕ" </w:t>
-            </w:r>
-            <w:r>
-              <w:rPr>
-                <w:rFonts w:ascii="Courier New" w:eastAsia="Times New Roman" w:hAnsi="Courier New" w:cs="Courier New"/>
-                <w:color w:val="000000"/>
-                <w:sz w:val="18"/>
-                <w:szCs w:val="27"/>
-                <w:bdr w:val="none" w:sz="0" w:space="0" w:color="auto" w:frame="1"/>
-                <w:lang w:val="ru-RU" w:eastAsia="ru-RU"/>
-              </w:rPr>
-              <w:t>=</w:t>
-            </w:r>
-            <w:r>
-              <w:rPr>
-                <w:rFonts w:ascii="Courier New" w:eastAsia="Times New Roman" w:hAnsi="Courier New" w:cs="Courier New"/>
-                <w:color w:val="000000"/>
-                <w:sz w:val="18"/>
-                <w:szCs w:val="27"/>
-                <w:lang w:val="ru-RU" w:eastAsia="ru-RU"/>
-              </w:rPr>
-              <w:t xml:space="preserve"> </w:t>
-            </w:r>
-            <w:r>
-              <w:rPr>
-                <w:rFonts w:ascii="Courier New" w:eastAsia="Times New Roman" w:hAnsi="Courier New" w:cs="Courier New"/>
-                <w:color w:val="880000"/>
-                <w:sz w:val="18"/>
-                <w:szCs w:val="27"/>
-                <w:bdr w:val="none" w:sz="0" w:space="0" w:color="auto" w:frame="1"/>
-                <w:lang w:val="ru-RU" w:eastAsia="ru-RU"/>
-              </w:rPr>
-              <w:t>'Программная инженерия'</w:t>
-            </w:r>
-          </w:p>
-          <w:p>
-            <w:pPr>
-              <w:widowControl/>
-              <w:suppressAutoHyphens w:val="0"/>
-              <w:rPr>
-                <w:rFonts w:ascii="Courier New" w:eastAsia="Times New Roman" w:hAnsi="Courier New" w:cs="Courier New"/>
-                <w:color w:val="000000"/>
-                <w:sz w:val="18"/>
-                <w:szCs w:val="27"/>
-                <w:lang w:val="ru-RU" w:eastAsia="ru-RU"/>
-              </w:rPr>
-            </w:pPr>
-          </w:p>
-          <w:p>
-            <w:pPr>
-              <w:widowControl/>
-              <w:suppressAutoHyphens w:val="0"/>
-              <w:rPr>
-                <w:rFonts w:ascii="Courier New" w:eastAsia="Times New Roman" w:hAnsi="Courier New" w:cs="Courier New"/>
-                <w:color w:val="000000"/>
-                <w:sz w:val="18"/>
-                <w:szCs w:val="27"/>
                 <w:lang w:eastAsia="ru-RU"/>
               </w:rPr>
-            </w:pPr>
-            <w:r>
-              <w:rPr>
-                <w:rFonts w:ascii="Courier New" w:eastAsia="Times New Roman" w:hAnsi="Courier New" w:cs="Courier New"/>
-                <w:color w:val="000000"/>
-                <w:sz w:val="18"/>
-                <w:szCs w:val="27"/>
-                <w:lang w:val="ru-RU" w:eastAsia="ru-RU"/>
-              </w:rPr>
-              <w:t xml:space="preserve">  </w:t>
+              <w:t>EXISTS</w:t>
+            </w:r>
+            <w:r>
+              <w:rPr>
+                <w:rFonts w:ascii="Courier New" w:eastAsia="Times New Roman" w:hAnsi="Courier New" w:cs="Courier New"/>
+                <w:color w:val="000000"/>
+                <w:sz w:val="18"/>
+                <w:szCs w:val="27"/>
+                <w:lang w:eastAsia="ru-RU"/>
+              </w:rPr>
+              <w:t xml:space="preserve"> (</w:t>
+            </w:r>
+          </w:p>
+          <w:p>
+            <w:pPr>
+              <w:widowControl/>
+              <w:suppressAutoHyphens w:val="0"/>
+              <w:rPr>
+                <w:rFonts w:ascii="Courier New" w:eastAsia="Times New Roman" w:hAnsi="Courier New" w:cs="Courier New"/>
+                <w:color w:val="000000"/>
+                <w:sz w:val="18"/>
+                <w:szCs w:val="27"/>
+                <w:lang w:eastAsia="ru-RU"/>
+              </w:rPr>
+            </w:pPr>
+            <w:r>
+              <w:rPr>
+                <w:rFonts w:ascii="Courier New" w:eastAsia="Times New Roman" w:hAnsi="Courier New" w:cs="Courier New"/>
+                <w:color w:val="000000"/>
+                <w:sz w:val="18"/>
+                <w:szCs w:val="27"/>
+                <w:lang w:eastAsia="ru-RU"/>
+              </w:rPr>
+              <w:t xml:space="preserve">    </w:t>
             </w:r>
             <w:r>
               <w:rPr>
@@ -6108,7 +6108,7 @@
                 <w:bdr w:val="none" w:sz="0" w:space="0" w:color="auto" w:frame="1"/>
                 <w:lang w:eastAsia="ru-RU"/>
               </w:rPr>
-              <w:t>WHERE</w:t>
+              <w:t>SELECT</w:t>
             </w:r>
             <w:r>
               <w:rPr>
@@ -6119,6 +6119,40 @@
                 <w:lang w:eastAsia="ru-RU"/>
               </w:rPr>
               <w:t xml:space="preserve"> </w:t>
+            </w:r>
+            <w:r>
+              <w:rPr>
+                <w:rFonts w:ascii="Courier New" w:eastAsia="Times New Roman" w:hAnsi="Courier New" w:cs="Courier New"/>
+                <w:color w:val="000000"/>
+                <w:sz w:val="18"/>
+                <w:szCs w:val="27"/>
+                <w:bdr w:val="none" w:sz="0" w:space="0" w:color="auto" w:frame="1"/>
+                <w:lang w:eastAsia="ru-RU"/>
+              </w:rPr>
+              <w:t>*</w:t>
+            </w:r>
+          </w:p>
+          <w:p>
+            <w:pPr>
+              <w:widowControl/>
+              <w:suppressAutoHyphens w:val="0"/>
+              <w:rPr>
+                <w:rFonts w:ascii="Courier New" w:eastAsia="Times New Roman" w:hAnsi="Courier New" w:cs="Courier New"/>
+                <w:color w:val="000000"/>
+                <w:sz w:val="18"/>
+                <w:szCs w:val="27"/>
+                <w:lang w:eastAsia="ru-RU"/>
+              </w:rPr>
+            </w:pPr>
+            <w:r>
+              <w:rPr>
+                <w:rFonts w:ascii="Courier New" w:eastAsia="Times New Roman" w:hAnsi="Courier New" w:cs="Courier New"/>
+                <w:color w:val="000000"/>
+                <w:sz w:val="18"/>
+                <w:szCs w:val="27"/>
+                <w:lang w:eastAsia="ru-RU"/>
+              </w:rPr>
+              <w:t xml:space="preserve">    </w:t>
             </w:r>
             <w:r>
               <w:rPr>
@@ -6131,7 +6165,7 @@
                 <w:bdr w:val="none" w:sz="0" w:space="0" w:color="auto" w:frame="1"/>
                 <w:lang w:eastAsia="ru-RU"/>
               </w:rPr>
-              <w:t>EXISTS</w:t>
+              <w:t>FROM</w:t>
             </w:r>
             <w:r>
               <w:rPr>
@@ -6141,19 +6175,99 @@
                 <w:szCs w:val="27"/>
                 <w:lang w:eastAsia="ru-RU"/>
               </w:rPr>
-              <w:t xml:space="preserve"> (</w:t>
-            </w:r>
-          </w:p>
-          <w:p>
-            <w:pPr>
-              <w:widowControl/>
-              <w:suppressAutoHyphens w:val="0"/>
+              <w:t xml:space="preserve"> "</w:t>
+            </w:r>
+            <w:r>
+              <w:rPr>
+                <w:rFonts w:ascii="Courier New" w:eastAsia="Times New Roman" w:hAnsi="Courier New" w:cs="Courier New"/>
+                <w:color w:val="000000"/>
+                <w:sz w:val="18"/>
+                <w:szCs w:val="27"/>
+                <w:lang w:val="ru-RU" w:eastAsia="ru-RU"/>
+              </w:rPr>
+              <w:t>Н</w:t>
+            </w:r>
+            <w:r>
               <w:rPr>
                 <w:rFonts w:ascii="Courier New" w:eastAsia="Times New Roman" w:hAnsi="Courier New" w:cs="Courier New"/>
                 <w:color w:val="000000"/>
                 <w:sz w:val="18"/>
                 <w:szCs w:val="27"/>
                 <w:lang w:eastAsia="ru-RU"/>
+              </w:rPr>
+              <w:t>_</w:t>
+            </w:r>
+            <w:r>
+              <w:rPr>
+                <w:rFonts w:ascii="Courier New" w:eastAsia="Times New Roman" w:hAnsi="Courier New" w:cs="Courier New"/>
+                <w:color w:val="000000"/>
+                <w:sz w:val="18"/>
+                <w:szCs w:val="27"/>
+                <w:lang w:val="ru-RU" w:eastAsia="ru-RU"/>
+              </w:rPr>
+              <w:t>УЧЕНИКИ</w:t>
+            </w:r>
+            <w:r>
+              <w:rPr>
+                <w:rFonts w:ascii="Courier New" w:eastAsia="Times New Roman" w:hAnsi="Courier New" w:cs="Courier New"/>
+                <w:color w:val="000000"/>
+                <w:sz w:val="18"/>
+                <w:szCs w:val="27"/>
+                <w:lang w:eastAsia="ru-RU"/>
+              </w:rPr>
+              <w:t>" "</w:t>
+            </w:r>
+            <w:r>
+              <w:rPr>
+                <w:rFonts w:ascii="Courier New" w:eastAsia="Times New Roman" w:hAnsi="Courier New" w:cs="Courier New"/>
+                <w:color w:val="000000"/>
+                <w:sz w:val="18"/>
+                <w:szCs w:val="27"/>
+                <w:lang w:val="ru-RU" w:eastAsia="ru-RU"/>
+              </w:rPr>
+              <w:t>ВНУТР</w:t>
+            </w:r>
+            <w:r>
+              <w:rPr>
+                <w:rFonts w:ascii="Courier New" w:eastAsia="Times New Roman" w:hAnsi="Courier New" w:cs="Courier New"/>
+                <w:color w:val="000000"/>
+                <w:sz w:val="18"/>
+                <w:szCs w:val="27"/>
+                <w:lang w:eastAsia="ru-RU"/>
+              </w:rPr>
+              <w:t>_</w:t>
+            </w:r>
+            <w:r>
+              <w:rPr>
+                <w:rFonts w:ascii="Courier New" w:eastAsia="Times New Roman" w:hAnsi="Courier New" w:cs="Courier New"/>
+                <w:color w:val="000000"/>
+                <w:sz w:val="18"/>
+                <w:szCs w:val="27"/>
+                <w:lang w:val="ru-RU" w:eastAsia="ru-RU"/>
+              </w:rPr>
+              <w:t>УЧЕНИКИ</w:t>
+            </w:r>
+            <w:r>
+              <w:rPr>
+                <w:rFonts w:ascii="Courier New" w:eastAsia="Times New Roman" w:hAnsi="Courier New" w:cs="Courier New"/>
+                <w:color w:val="000000"/>
+                <w:sz w:val="18"/>
+                <w:szCs w:val="27"/>
+                <w:lang w:eastAsia="ru-RU"/>
+              </w:rPr>
+              <w:t>"</w:t>
+            </w:r>
+          </w:p>
+          <w:p>
+            <w:pPr>
+              <w:widowControl/>
+              <w:suppressAutoHyphens w:val="0"/>
+              <w:rPr>
+                <w:rFonts w:ascii="Courier New" w:eastAsia="Times New Roman" w:hAnsi="Courier New" w:cs="Courier New"/>
+                <w:color w:val="000000"/>
+                <w:sz w:val="18"/>
+                <w:szCs w:val="27"/>
+                <w:lang w:val="ru-RU" w:eastAsia="ru-RU"/>
               </w:rPr>
             </w:pPr>
             <w:r>
@@ -6175,53 +6289,74 @@
                 <w:sz w:val="18"/>
                 <w:szCs w:val="27"/>
                 <w:bdr w:val="none" w:sz="0" w:space="0" w:color="auto" w:frame="1"/>
-                <w:lang w:eastAsia="ru-RU"/>
-              </w:rPr>
-              <w:t>SELECT</w:t>
-            </w:r>
-            <w:r>
-              <w:rPr>
-                <w:rFonts w:ascii="Courier New" w:eastAsia="Times New Roman" w:hAnsi="Courier New" w:cs="Courier New"/>
-                <w:color w:val="000000"/>
-                <w:sz w:val="18"/>
-                <w:szCs w:val="27"/>
-                <w:lang w:eastAsia="ru-RU"/>
+                <w:lang w:val="ru-RU" w:eastAsia="ru-RU"/>
+              </w:rPr>
+              <w:t>WHERE</w:t>
+            </w:r>
+            <w:r>
+              <w:rPr>
+                <w:rFonts w:ascii="Courier New" w:eastAsia="Times New Roman" w:hAnsi="Courier New" w:cs="Courier New"/>
+                <w:color w:val="000000"/>
+                <w:sz w:val="18"/>
+                <w:szCs w:val="27"/>
+                <w:lang w:val="ru-RU" w:eastAsia="ru-RU"/>
+              </w:rPr>
+              <w:t xml:space="preserve"> "ВНУТР_УЧЕНИКИ"."ПРИЗНАК" </w:t>
+            </w:r>
+            <w:r>
+              <w:rPr>
+                <w:rFonts w:ascii="Courier New" w:eastAsia="Times New Roman" w:hAnsi="Courier New" w:cs="Courier New"/>
+                <w:color w:val="000000"/>
+                <w:sz w:val="18"/>
+                <w:szCs w:val="27"/>
+                <w:bdr w:val="none" w:sz="0" w:space="0" w:color="auto" w:frame="1"/>
+                <w:lang w:val="ru-RU" w:eastAsia="ru-RU"/>
+              </w:rPr>
+              <w:t>=</w:t>
+            </w:r>
+            <w:r>
+              <w:rPr>
+                <w:rFonts w:ascii="Courier New" w:eastAsia="Times New Roman" w:hAnsi="Courier New" w:cs="Courier New"/>
+                <w:color w:val="000000"/>
+                <w:sz w:val="18"/>
+                <w:szCs w:val="27"/>
+                <w:lang w:val="ru-RU" w:eastAsia="ru-RU"/>
               </w:rPr>
               <w:t xml:space="preserve"> </w:t>
             </w:r>
             <w:r>
               <w:rPr>
                 <w:rFonts w:ascii="Courier New" w:eastAsia="Times New Roman" w:hAnsi="Courier New" w:cs="Courier New"/>
-                <w:color w:val="000000"/>
-                <w:sz w:val="18"/>
-                <w:szCs w:val="27"/>
-                <w:bdr w:val="none" w:sz="0" w:space="0" w:color="auto" w:frame="1"/>
-                <w:lang w:eastAsia="ru-RU"/>
-              </w:rPr>
-              <w:t>*</w:t>
-            </w:r>
-          </w:p>
-          <w:p>
-            <w:pPr>
-              <w:widowControl/>
-              <w:suppressAutoHyphens w:val="0"/>
-              <w:rPr>
-                <w:rFonts w:ascii="Courier New" w:eastAsia="Times New Roman" w:hAnsi="Courier New" w:cs="Courier New"/>
-                <w:color w:val="000000"/>
-                <w:sz w:val="18"/>
-                <w:szCs w:val="27"/>
-                <w:lang w:eastAsia="ru-RU"/>
-              </w:rPr>
-            </w:pPr>
-            <w:r>
-              <w:rPr>
-                <w:rFonts w:ascii="Courier New" w:eastAsia="Times New Roman" w:hAnsi="Courier New" w:cs="Courier New"/>
-                <w:color w:val="000000"/>
-                <w:sz w:val="18"/>
-                <w:szCs w:val="27"/>
-                <w:lang w:eastAsia="ru-RU"/>
-              </w:rPr>
-              <w:t xml:space="preserve">    </w:t>
+                <w:color w:val="880000"/>
+                <w:sz w:val="18"/>
+                <w:szCs w:val="27"/>
+                <w:bdr w:val="none" w:sz="0" w:space="0" w:color="auto" w:frame="1"/>
+                <w:lang w:val="ru-RU" w:eastAsia="ru-RU"/>
+              </w:rPr>
+              <w:t>'отчисл'</w:t>
+            </w:r>
+          </w:p>
+          <w:p>
+            <w:pPr>
+              <w:widowControl/>
+              <w:suppressAutoHyphens w:val="0"/>
+              <w:rPr>
+                <w:rFonts w:ascii="Courier New" w:eastAsia="Times New Roman" w:hAnsi="Courier New" w:cs="Courier New"/>
+                <w:color w:val="000000"/>
+                <w:sz w:val="18"/>
+                <w:szCs w:val="27"/>
+                <w:lang w:val="ru-RU" w:eastAsia="ru-RU"/>
+              </w:rPr>
+            </w:pPr>
+            <w:r>
+              <w:rPr>
+                <w:rFonts w:ascii="Courier New" w:eastAsia="Times New Roman" w:hAnsi="Courier New" w:cs="Courier New"/>
+                <w:color w:val="000000"/>
+                <w:sz w:val="18"/>
+                <w:szCs w:val="27"/>
+                <w:lang w:val="ru-RU" w:eastAsia="ru-RU"/>
+              </w:rPr>
+              <w:t xml:space="preserve">      </w:t>
             </w:r>
             <w:r>
               <w:rPr>
@@ -6232,122 +6367,74 @@
                 <w:sz w:val="18"/>
                 <w:szCs w:val="27"/>
                 <w:bdr w:val="none" w:sz="0" w:space="0" w:color="auto" w:frame="1"/>
-                <w:lang w:eastAsia="ru-RU"/>
-              </w:rPr>
-              <w:t>FROM</w:t>
-            </w:r>
-            <w:r>
-              <w:rPr>
-                <w:rFonts w:ascii="Courier New" w:eastAsia="Times New Roman" w:hAnsi="Courier New" w:cs="Courier New"/>
-                <w:color w:val="000000"/>
-                <w:sz w:val="18"/>
-                <w:szCs w:val="27"/>
-                <w:lang w:eastAsia="ru-RU"/>
-              </w:rPr>
-              <w:t xml:space="preserve"> "</w:t>
-            </w:r>
-            <w:r>
-              <w:rPr>
-                <w:rFonts w:ascii="Courier New" w:eastAsia="Times New Roman" w:hAnsi="Courier New" w:cs="Courier New"/>
-                <w:color w:val="000000"/>
-                <w:sz w:val="18"/>
-                <w:szCs w:val="27"/>
-                <w:lang w:val="ru-RU" w:eastAsia="ru-RU"/>
-              </w:rPr>
-              <w:t>Н</w:t>
-            </w:r>
-            <w:r>
-              <w:rPr>
-                <w:rFonts w:ascii="Courier New" w:eastAsia="Times New Roman" w:hAnsi="Courier New" w:cs="Courier New"/>
-                <w:color w:val="000000"/>
-                <w:sz w:val="18"/>
-                <w:szCs w:val="27"/>
-                <w:lang w:eastAsia="ru-RU"/>
-              </w:rPr>
-              <w:t>_</w:t>
-            </w:r>
-            <w:r>
-              <w:rPr>
-                <w:rFonts w:ascii="Courier New" w:eastAsia="Times New Roman" w:hAnsi="Courier New" w:cs="Courier New"/>
-                <w:color w:val="000000"/>
-                <w:sz w:val="18"/>
-                <w:szCs w:val="27"/>
-                <w:lang w:val="ru-RU" w:eastAsia="ru-RU"/>
-              </w:rPr>
-              <w:t>УЧЕНИКИ</w:t>
-            </w:r>
-            <w:r>
-              <w:rPr>
-                <w:rFonts w:ascii="Courier New" w:eastAsia="Times New Roman" w:hAnsi="Courier New" w:cs="Courier New"/>
-                <w:color w:val="000000"/>
-                <w:sz w:val="18"/>
-                <w:szCs w:val="27"/>
-                <w:lang w:eastAsia="ru-RU"/>
-              </w:rPr>
-              <w:t>" "</w:t>
-            </w:r>
-            <w:r>
-              <w:rPr>
-                <w:rFonts w:ascii="Courier New" w:eastAsia="Times New Roman" w:hAnsi="Courier New" w:cs="Courier New"/>
-                <w:color w:val="000000"/>
-                <w:sz w:val="18"/>
-                <w:szCs w:val="27"/>
-                <w:lang w:val="ru-RU" w:eastAsia="ru-RU"/>
-              </w:rPr>
-              <w:t>ВНУТР</w:t>
-            </w:r>
-            <w:r>
-              <w:rPr>
-                <w:rFonts w:ascii="Courier New" w:eastAsia="Times New Roman" w:hAnsi="Courier New" w:cs="Courier New"/>
-                <w:color w:val="000000"/>
-                <w:sz w:val="18"/>
-                <w:szCs w:val="27"/>
-                <w:lang w:eastAsia="ru-RU"/>
-              </w:rPr>
-              <w:t>_</w:t>
-            </w:r>
-            <w:r>
-              <w:rPr>
-                <w:rFonts w:ascii="Courier New" w:eastAsia="Times New Roman" w:hAnsi="Courier New" w:cs="Courier New"/>
-                <w:color w:val="000000"/>
-                <w:sz w:val="18"/>
-                <w:szCs w:val="27"/>
-                <w:lang w:val="ru-RU" w:eastAsia="ru-RU"/>
-              </w:rPr>
-              <w:t>УЧЕНИКИ</w:t>
-            </w:r>
-            <w:r>
-              <w:rPr>
-                <w:rFonts w:ascii="Courier New" w:eastAsia="Times New Roman" w:hAnsi="Courier New" w:cs="Courier New"/>
-                <w:color w:val="000000"/>
-                <w:sz w:val="18"/>
-                <w:szCs w:val="27"/>
-                <w:lang w:eastAsia="ru-RU"/>
-              </w:rPr>
-              <w:t>"</w:t>
-            </w:r>
-          </w:p>
-          <w:p>
-            <w:pPr>
-              <w:widowControl/>
-              <w:suppressAutoHyphens w:val="0"/>
-              <w:rPr>
-                <w:rFonts w:ascii="Courier New" w:eastAsia="Times New Roman" w:hAnsi="Courier New" w:cs="Courier New"/>
-                <w:color w:val="000000"/>
-                <w:sz w:val="18"/>
-                <w:szCs w:val="27"/>
-                <w:lang w:val="ru-RU" w:eastAsia="ru-RU"/>
-              </w:rPr>
-            </w:pPr>
-            <w:r>
-              <w:rPr>
-                <w:rFonts w:ascii="Courier New" w:eastAsia="Times New Roman" w:hAnsi="Courier New" w:cs="Courier New"/>
-                <w:color w:val="000000"/>
-                <w:sz w:val="18"/>
-                <w:szCs w:val="27"/>
-                <w:lang w:eastAsia="ru-RU"/>
-              </w:rPr>
-              <w:t xml:space="preserve">    </w:t>
+                <w:lang w:val="ru-RU" w:eastAsia="ru-RU"/>
+              </w:rPr>
+              <w:t>AND</w:t>
+            </w:r>
+            <w:r>
+              <w:rPr>
+                <w:rFonts w:ascii="Courier New" w:eastAsia="Times New Roman" w:hAnsi="Courier New" w:cs="Courier New"/>
+                <w:color w:val="000000"/>
+                <w:sz w:val="18"/>
+                <w:szCs w:val="27"/>
+                <w:lang w:val="ru-RU" w:eastAsia="ru-RU"/>
+              </w:rPr>
+              <w:t xml:space="preserve"> "ВНУТР_УЧЕНИКИ"."СОСТОЯНИЕ" </w:t>
+            </w:r>
+            <w:r>
+              <w:rPr>
+                <w:rFonts w:ascii="Courier New" w:eastAsia="Times New Roman" w:hAnsi="Courier New" w:cs="Courier New"/>
+                <w:color w:val="000000"/>
+                <w:sz w:val="18"/>
+                <w:szCs w:val="27"/>
+                <w:bdr w:val="none" w:sz="0" w:space="0" w:color="auto" w:frame="1"/>
+                <w:lang w:val="ru-RU" w:eastAsia="ru-RU"/>
+              </w:rPr>
+              <w:t>=</w:t>
+            </w:r>
+            <w:r>
+              <w:rPr>
+                <w:rFonts w:ascii="Courier New" w:eastAsia="Times New Roman" w:hAnsi="Courier New" w:cs="Courier New"/>
+                <w:color w:val="000000"/>
+                <w:sz w:val="18"/>
+                <w:szCs w:val="27"/>
+                <w:lang w:val="ru-RU" w:eastAsia="ru-RU"/>
+              </w:rPr>
+              <w:t xml:space="preserve"> </w:t>
+            </w:r>
+            <w:r>
+              <w:rPr>
+                <w:rFonts w:ascii="Courier New" w:eastAsia="Times New Roman" w:hAnsi="Courier New" w:cs="Courier New"/>
+                <w:color w:val="880000"/>
+                <w:sz w:val="18"/>
+                <w:szCs w:val="27"/>
+                <w:bdr w:val="none" w:sz="0" w:space="0" w:color="auto" w:frame="1"/>
+                <w:lang w:val="ru-RU" w:eastAsia="ru-RU"/>
+              </w:rPr>
+              <w:t>'утвержден'</w:t>
+            </w:r>
+          </w:p>
+          <w:p>
+            <w:pPr>
+              <w:widowControl/>
+              <w:suppressAutoHyphens w:val="0"/>
+              <w:rPr>
+                <w:rFonts w:ascii="Courier New" w:eastAsia="Times New Roman" w:hAnsi="Courier New" w:cs="Courier New"/>
+                <w:color w:val="000000"/>
+                <w:sz w:val="18"/>
+                <w:szCs w:val="27"/>
+                <w:lang w:val="ru-RU" w:eastAsia="ru-RU"/>
+              </w:rPr>
+            </w:pPr>
+            <w:r>
+              <w:rPr>
+                <w:rFonts w:ascii="Courier New" w:eastAsia="Times New Roman" w:hAnsi="Courier New" w:cs="Courier New"/>
+                <w:color w:val="000000"/>
+                <w:sz w:val="18"/>
+                <w:szCs w:val="27"/>
+                <w:lang w:val="ru-RU" w:eastAsia="ru-RU"/>
+              </w:rPr>
+              <w:t xml:space="preserve">      </w:t>
             </w:r>
             <w:r>
               <w:rPr>
@@ -6360,17 +6447,17 @@
                 <w:bdr w:val="none" w:sz="0" w:space="0" w:color="auto" w:frame="1"/>
                 <w:lang w:val="ru-RU" w:eastAsia="ru-RU"/>
               </w:rPr>
-              <w:t>WHERE</w:t>
-            </w:r>
-            <w:r>
-              <w:rPr>
-                <w:rFonts w:ascii="Courier New" w:eastAsia="Times New Roman" w:hAnsi="Courier New" w:cs="Courier New"/>
-                <w:color w:val="000000"/>
-                <w:sz w:val="18"/>
-                <w:szCs w:val="27"/>
-                <w:lang w:val="ru-RU" w:eastAsia="ru-RU"/>
-              </w:rPr>
-              <w:t xml:space="preserve"> "ВНУТР_УЧЕНИКИ"."ПРИЗНАК" </w:t>
+              <w:t>AND</w:t>
+            </w:r>
+            <w:r>
+              <w:rPr>
+                <w:rFonts w:ascii="Courier New" w:eastAsia="Times New Roman" w:hAnsi="Courier New" w:cs="Courier New"/>
+                <w:color w:val="000000"/>
+                <w:sz w:val="18"/>
+                <w:szCs w:val="27"/>
+                <w:lang w:val="ru-RU" w:eastAsia="ru-RU"/>
+              </w:rPr>
+              <w:t xml:space="preserve"> "ВНУТР_УЧЕНИКИ"."ИД" </w:t>
             </w:r>
             <w:r>
               <w:rPr>
@@ -6391,18 +6478,7 @@
                 <w:szCs w:val="27"/>
                 <w:lang w:val="ru-RU" w:eastAsia="ru-RU"/>
               </w:rPr>
-              <w:t xml:space="preserve"> </w:t>
-            </w:r>
-            <w:r>
-              <w:rPr>
-                <w:rFonts w:ascii="Courier New" w:eastAsia="Times New Roman" w:hAnsi="Courier New" w:cs="Courier New"/>
-                <w:color w:val="880000"/>
-                <w:sz w:val="18"/>
-                <w:szCs w:val="27"/>
-                <w:bdr w:val="none" w:sz="0" w:space="0" w:color="auto" w:frame="1"/>
-                <w:lang w:val="ru-RU" w:eastAsia="ru-RU"/>
-              </w:rPr>
-              <w:t>'отчисл'</w:t>
+              <w:t xml:space="preserve"> "ВНЕШ_УЧЕНИКИ"."ИД"</w:t>
             </w:r>
           </w:p>
           <w:p>
@@ -6448,27 +6524,6 @@
                 <w:szCs w:val="27"/>
                 <w:lang w:val="ru-RU" w:eastAsia="ru-RU"/>
               </w:rPr>
-              <w:t xml:space="preserve"> "ВНУТР_УЧЕНИКИ"."СОСТОЯНИЕ" </w:t>
-            </w:r>
-            <w:r>
-              <w:rPr>
-                <w:rFonts w:ascii="Courier New" w:eastAsia="Times New Roman" w:hAnsi="Courier New" w:cs="Courier New"/>
-                <w:color w:val="000000"/>
-                <w:sz w:val="18"/>
-                <w:szCs w:val="27"/>
-                <w:bdr w:val="none" w:sz="0" w:space="0" w:color="auto" w:frame="1"/>
-                <w:lang w:val="ru-RU" w:eastAsia="ru-RU"/>
-              </w:rPr>
-              <w:t>=</w:t>
-            </w:r>
-            <w:r>
-              <w:rPr>
-                <w:rFonts w:ascii="Courier New" w:eastAsia="Times New Roman" w:hAnsi="Courier New" w:cs="Courier New"/>
-                <w:color w:val="000000"/>
-                <w:sz w:val="18"/>
-                <w:szCs w:val="27"/>
-                <w:lang w:val="ru-RU" w:eastAsia="ru-RU"/>
-              </w:rPr>
               <w:t xml:space="preserve"> </w:t>
             </w:r>
             <w:r>
@@ -6480,31 +6535,245 @@
                 <w:bdr w:val="none" w:sz="0" w:space="0" w:color="auto" w:frame="1"/>
                 <w:lang w:val="ru-RU" w:eastAsia="ru-RU"/>
               </w:rPr>
-              <w:t>'утвержден'</w:t>
-            </w:r>
-          </w:p>
-          <w:p>
-            <w:pPr>
-              <w:widowControl/>
-              <w:suppressAutoHyphens w:val="0"/>
-              <w:rPr>
-                <w:rFonts w:ascii="Courier New" w:eastAsia="Times New Roman" w:hAnsi="Courier New" w:cs="Courier New"/>
-                <w:color w:val="000000"/>
-                <w:sz w:val="18"/>
-                <w:szCs w:val="27"/>
-                <w:lang w:val="ru-RU" w:eastAsia="ru-RU"/>
-              </w:rPr>
-            </w:pPr>
-            <w:r>
-              <w:rPr>
-                <w:rFonts w:ascii="Courier New" w:eastAsia="Times New Roman" w:hAnsi="Courier New" w:cs="Courier New"/>
-                <w:color w:val="000000"/>
-                <w:sz w:val="18"/>
-                <w:szCs w:val="27"/>
-                <w:lang w:val="ru-RU" w:eastAsia="ru-RU"/>
-              </w:rPr>
-              <w:t xml:space="preserve">      </w:t>
-            </w:r>
+              <w:t>DATE</w:t>
+            </w:r>
+            <w:r>
+              <w:rPr>
+                <w:rFonts w:ascii="Courier New" w:eastAsia="Times New Roman" w:hAnsi="Courier New" w:cs="Courier New"/>
+                <w:color w:val="000000"/>
+                <w:sz w:val="18"/>
+                <w:szCs w:val="27"/>
+                <w:lang w:val="ru-RU" w:eastAsia="ru-RU"/>
+              </w:rPr>
+              <w:t xml:space="preserve">("ВНУТР_УЧЕНИКИ"."КОНЕЦ") </w:t>
+            </w:r>
+            <w:r>
+              <w:rPr>
+                <w:rFonts w:ascii="Courier New" w:eastAsia="Times New Roman" w:hAnsi="Courier New" w:cs="Courier New"/>
+                <w:color w:val="000000"/>
+                <w:sz w:val="18"/>
+                <w:szCs w:val="27"/>
+                <w:bdr w:val="none" w:sz="0" w:space="0" w:color="auto" w:frame="1"/>
+                <w:lang w:val="ru-RU" w:eastAsia="ru-RU"/>
+              </w:rPr>
+              <w:t>&lt;</w:t>
+            </w:r>
+            <w:r>
+              <w:rPr>
+                <w:rFonts w:ascii="Courier New" w:eastAsia="Times New Roman" w:hAnsi="Courier New" w:cs="Courier New"/>
+                <w:color w:val="000000"/>
+                <w:sz w:val="18"/>
+                <w:szCs w:val="27"/>
+                <w:lang w:val="ru-RU" w:eastAsia="ru-RU"/>
+              </w:rPr>
+              <w:t xml:space="preserve"> </w:t>
+            </w:r>
+            <w:r>
+              <w:rPr>
+                <w:rFonts w:ascii="Courier New" w:eastAsia="Times New Roman" w:hAnsi="Courier New" w:cs="Courier New"/>
+                <w:color w:val="880000"/>
+                <w:sz w:val="18"/>
+                <w:szCs w:val="27"/>
+                <w:bdr w:val="none" w:sz="0" w:space="0" w:color="auto" w:frame="1"/>
+                <w:lang w:val="ru-RU" w:eastAsia="ru-RU"/>
+              </w:rPr>
+              <w:t>'2012-09-01'</w:t>
+            </w:r>
+          </w:p>
+          <w:p>
+            <w:pPr>
+              <w:widowControl/>
+              <w:suppressAutoHyphens w:val="0"/>
+              <w:rPr>
+                <w:rFonts w:ascii="Courier New" w:eastAsia="Times New Roman" w:hAnsi="Courier New" w:cs="Courier New"/>
+                <w:color w:val="000000"/>
+                <w:sz w:val="18"/>
+                <w:szCs w:val="27"/>
+                <w:lang w:val="ru-RU" w:eastAsia="ru-RU"/>
+              </w:rPr>
+            </w:pPr>
+            <w:r>
+              <w:rPr>
+                <w:rFonts w:ascii="Courier New" w:eastAsia="Times New Roman" w:hAnsi="Courier New" w:cs="Courier New"/>
+                <w:color w:val="000000"/>
+                <w:sz w:val="18"/>
+                <w:szCs w:val="27"/>
+                <w:lang w:val="ru-RU" w:eastAsia="ru-RU"/>
+              </w:rPr>
+              <w:t xml:space="preserve">  );</w:t>
+            </w:r>
+          </w:p>
+          <w:p>
+            <w:pPr>
+              <w:widowControl/>
+              <w:suppressAutoHyphens w:val="0"/>
+              <w:rPr>
+                <w:rFonts w:ascii="Courier New" w:eastAsia="Times New Roman" w:hAnsi="Courier New" w:cs="Courier New"/>
+                <w:color w:val="000000"/>
+                <w:sz w:val="18"/>
+                <w:szCs w:val="27"/>
+                <w:lang w:val="ru-RU" w:eastAsia="ru-RU"/>
+              </w:rPr>
+            </w:pPr>
+          </w:p>
+          <w:p>
+            <w:pPr>
+              <w:widowControl/>
+              <w:suppressAutoHyphens w:val="0"/>
+              <w:rPr>
+                <w:rFonts w:ascii="Courier New" w:eastAsia="Times New Roman" w:hAnsi="Courier New" w:cs="Courier New"/>
+                <w:color w:val="000000"/>
+                <w:sz w:val="18"/>
+                <w:szCs w:val="27"/>
+                <w:lang w:val="ru-RU" w:eastAsia="ru-RU"/>
+              </w:rPr>
+            </w:pPr>
+            <w:r>
+              <w:rPr>
+                <w:rFonts w:ascii="Courier New" w:eastAsia="Times New Roman" w:hAnsi="Courier New" w:cs="Courier New"/>
+                <w:color w:val="888888"/>
+                <w:sz w:val="18"/>
+                <w:szCs w:val="27"/>
+                <w:bdr w:val="none" w:sz="0" w:space="0" w:color="auto" w:frame="1"/>
+                <w:lang w:val="ru-RU" w:eastAsia="ru-RU"/>
+              </w:rPr>
+              <w:t>---------------------------------------------------------</w:t>
+            </w:r>
+          </w:p>
+          <w:p>
+            <w:pPr>
+              <w:widowControl/>
+              <w:suppressAutoHyphens w:val="0"/>
+              <w:rPr>
+                <w:rFonts w:ascii="Courier New" w:eastAsia="Times New Roman" w:hAnsi="Courier New" w:cs="Courier New"/>
+                <w:color w:val="000000"/>
+                <w:sz w:val="18"/>
+                <w:szCs w:val="27"/>
+                <w:lang w:val="ru-RU" w:eastAsia="ru-RU"/>
+              </w:rPr>
+            </w:pPr>
+          </w:p>
+          <w:p>
+            <w:pPr>
+              <w:widowControl/>
+              <w:suppressAutoHyphens w:val="0"/>
+              <w:rPr>
+                <w:rFonts w:ascii="Courier New" w:eastAsia="Times New Roman" w:hAnsi="Courier New" w:cs="Courier New"/>
+                <w:color w:val="000000"/>
+                <w:sz w:val="18"/>
+                <w:szCs w:val="27"/>
+                <w:lang w:val="ru-RU" w:eastAsia="ru-RU"/>
+              </w:rPr>
+            </w:pPr>
+            <w:r>
+              <w:rPr>
+                <w:rFonts w:ascii="Courier New" w:eastAsia="Times New Roman" w:hAnsi="Courier New" w:cs="Courier New"/>
+                <w:color w:val="888888"/>
+                <w:sz w:val="18"/>
+                <w:szCs w:val="27"/>
+                <w:bdr w:val="none" w:sz="0" w:space="0" w:color="auto" w:frame="1"/>
+                <w:lang w:val="ru-RU" w:eastAsia="ru-RU"/>
+              </w:rPr>
+              <w:t>-- 7.</w:t>
+            </w:r>
+          </w:p>
+          <w:p>
+            <w:pPr>
+              <w:widowControl/>
+              <w:suppressAutoHyphens w:val="0"/>
+              <w:rPr>
+                <w:rFonts w:ascii="Courier New" w:eastAsia="Times New Roman" w:hAnsi="Courier New" w:cs="Courier New"/>
+                <w:color w:val="000000"/>
+                <w:sz w:val="18"/>
+                <w:szCs w:val="27"/>
+                <w:lang w:val="ru-RU" w:eastAsia="ru-RU"/>
+              </w:rPr>
+            </w:pPr>
+            <w:r>
+              <w:rPr>
+                <w:rFonts w:ascii="Courier New" w:eastAsia="Times New Roman" w:hAnsi="Courier New" w:cs="Courier New"/>
+                <w:color w:val="888888"/>
+                <w:sz w:val="18"/>
+                <w:szCs w:val="27"/>
+                <w:bdr w:val="none" w:sz="0" w:space="0" w:color="auto" w:frame="1"/>
+                <w:lang w:val="ru-RU" w:eastAsia="ru-RU"/>
+              </w:rPr>
+              <w:t>-- Вывести список людей, не являющихся или не являвшихся студентами ФКТИУ</w:t>
+            </w:r>
+          </w:p>
+          <w:p>
+            <w:pPr>
+              <w:widowControl/>
+              <w:suppressAutoHyphens w:val="0"/>
+              <w:rPr>
+                <w:rFonts w:ascii="Courier New" w:eastAsia="Times New Roman" w:hAnsi="Courier New" w:cs="Courier New"/>
+                <w:color w:val="000000"/>
+                <w:sz w:val="18"/>
+                <w:szCs w:val="27"/>
+                <w:lang w:val="ru-RU" w:eastAsia="ru-RU"/>
+              </w:rPr>
+            </w:pPr>
+            <w:r>
+              <w:rPr>
+                <w:rFonts w:ascii="Courier New" w:eastAsia="Times New Roman" w:hAnsi="Courier New" w:cs="Courier New"/>
+                <w:color w:val="888888"/>
+                <w:sz w:val="18"/>
+                <w:szCs w:val="27"/>
+                <w:bdr w:val="none" w:sz="0" w:space="0" w:color="auto" w:frame="1"/>
+                <w:lang w:val="ru-RU" w:eastAsia="ru-RU"/>
+              </w:rPr>
+              <w:t>-- (данные, о которых отсутствуют в таблице Н_УЧЕНИКИ).</w:t>
+            </w:r>
+          </w:p>
+          <w:p>
+            <w:pPr>
+              <w:widowControl/>
+              <w:suppressAutoHyphens w:val="0"/>
+              <w:rPr>
+                <w:rFonts w:ascii="Courier New" w:eastAsia="Times New Roman" w:hAnsi="Courier New" w:cs="Courier New"/>
+                <w:color w:val="000000"/>
+                <w:sz w:val="18"/>
+                <w:szCs w:val="27"/>
+                <w:lang w:val="ru-RU" w:eastAsia="ru-RU"/>
+              </w:rPr>
+            </w:pPr>
+            <w:r>
+              <w:rPr>
+                <w:rFonts w:ascii="Courier New" w:eastAsia="Times New Roman" w:hAnsi="Courier New" w:cs="Courier New"/>
+                <w:color w:val="888888"/>
+                <w:sz w:val="18"/>
+                <w:szCs w:val="27"/>
+                <w:bdr w:val="none" w:sz="0" w:space="0" w:color="auto" w:frame="1"/>
+                <w:lang w:val="ru-RU" w:eastAsia="ru-RU"/>
+              </w:rPr>
+              <w:t>-- В запросе нельзя использовать DISTINCT.</w:t>
+            </w:r>
+          </w:p>
+          <w:p>
+            <w:pPr>
+              <w:widowControl/>
+              <w:suppressAutoHyphens w:val="0"/>
+              <w:rPr>
+                <w:rFonts w:ascii="Courier New" w:eastAsia="Times New Roman" w:hAnsi="Courier New" w:cs="Courier New"/>
+                <w:color w:val="000000"/>
+                <w:sz w:val="18"/>
+                <w:szCs w:val="27"/>
+                <w:lang w:val="ru-RU" w:eastAsia="ru-RU"/>
+              </w:rPr>
+            </w:pPr>
+          </w:p>
+          <w:p>
+            <w:pPr>
+              <w:widowControl/>
+              <w:suppressAutoHyphens w:val="0"/>
+              <w:rPr>
+                <w:rFonts w:ascii="Courier New" w:eastAsia="Times New Roman" w:hAnsi="Courier New" w:cs="Courier New"/>
+                <w:color w:val="000000"/>
+                <w:sz w:val="18"/>
+                <w:szCs w:val="27"/>
+                <w:lang w:eastAsia="ru-RU"/>
+              </w:rPr>
+            </w:pPr>
             <w:r>
               <w:rPr>
                 <w:rFonts w:ascii="Courier New" w:eastAsia="Times New Roman" w:hAnsi="Courier New" w:cs="Courier New"/>
@@ -6514,64 +6783,182 @@
                 <w:sz w:val="18"/>
                 <w:szCs w:val="27"/>
                 <w:bdr w:val="none" w:sz="0" w:space="0" w:color="auto" w:frame="1"/>
-                <w:lang w:val="ru-RU" w:eastAsia="ru-RU"/>
-              </w:rPr>
-              <w:t>AND</w:t>
-            </w:r>
-            <w:r>
-              <w:rPr>
-                <w:rFonts w:ascii="Courier New" w:eastAsia="Times New Roman" w:hAnsi="Courier New" w:cs="Courier New"/>
-                <w:color w:val="000000"/>
-                <w:sz w:val="18"/>
-                <w:szCs w:val="27"/>
-                <w:lang w:val="ru-RU" w:eastAsia="ru-RU"/>
-              </w:rPr>
-              <w:t xml:space="preserve"> "ВНУТР_УЧЕНИКИ"."ИД" </w:t>
-            </w:r>
-            <w:r>
-              <w:rPr>
-                <w:rFonts w:ascii="Courier New" w:eastAsia="Times New Roman" w:hAnsi="Courier New" w:cs="Courier New"/>
-                <w:color w:val="000000"/>
-                <w:sz w:val="18"/>
-                <w:szCs w:val="27"/>
-                <w:bdr w:val="none" w:sz="0" w:space="0" w:color="auto" w:frame="1"/>
-                <w:lang w:val="ru-RU" w:eastAsia="ru-RU"/>
-              </w:rPr>
-              <w:t>=</w:t>
-            </w:r>
-            <w:r>
-              <w:rPr>
-                <w:rFonts w:ascii="Courier New" w:eastAsia="Times New Roman" w:hAnsi="Courier New" w:cs="Courier New"/>
-                <w:color w:val="000000"/>
-                <w:sz w:val="18"/>
-                <w:szCs w:val="27"/>
-                <w:lang w:val="ru-RU" w:eastAsia="ru-RU"/>
-              </w:rPr>
-              <w:t xml:space="preserve"> "ВНЕШ_УЧЕНИКИ"."ИД"</w:t>
-            </w:r>
-          </w:p>
-          <w:p>
-            <w:pPr>
-              <w:widowControl/>
-              <w:suppressAutoHyphens w:val="0"/>
-              <w:rPr>
-                <w:rFonts w:ascii="Courier New" w:eastAsia="Times New Roman" w:hAnsi="Courier New" w:cs="Courier New"/>
-                <w:color w:val="000000"/>
-                <w:sz w:val="18"/>
-                <w:szCs w:val="27"/>
-                <w:lang w:val="ru-RU" w:eastAsia="ru-RU"/>
-              </w:rPr>
-            </w:pPr>
-            <w:r>
-              <w:rPr>
-                <w:rFonts w:ascii="Courier New" w:eastAsia="Times New Roman" w:hAnsi="Courier New" w:cs="Courier New"/>
-                <w:color w:val="000000"/>
-                <w:sz w:val="18"/>
-                <w:szCs w:val="27"/>
-                <w:lang w:val="ru-RU" w:eastAsia="ru-RU"/>
-              </w:rPr>
-              <w:t xml:space="preserve">      </w:t>
-            </w:r>
+                <w:lang w:eastAsia="ru-RU"/>
+              </w:rPr>
+              <w:t>SELECT</w:t>
+            </w:r>
+            <w:r>
+              <w:rPr>
+                <w:rFonts w:ascii="Courier New" w:eastAsia="Times New Roman" w:hAnsi="Courier New" w:cs="Courier New"/>
+                <w:color w:val="000000"/>
+                <w:sz w:val="18"/>
+                <w:szCs w:val="27"/>
+                <w:lang w:eastAsia="ru-RU"/>
+              </w:rPr>
+              <w:t xml:space="preserve"> "people"."</w:t>
+            </w:r>
+            <w:r>
+              <w:rPr>
+                <w:rFonts w:ascii="Courier New" w:eastAsia="Times New Roman" w:hAnsi="Courier New" w:cs="Courier New"/>
+                <w:color w:val="000000"/>
+                <w:sz w:val="18"/>
+                <w:szCs w:val="27"/>
+                <w:lang w:val="ru-RU" w:eastAsia="ru-RU"/>
+              </w:rPr>
+              <w:t>ИД</w:t>
+            </w:r>
+            <w:r>
+              <w:rPr>
+                <w:rFonts w:ascii="Courier New" w:eastAsia="Times New Roman" w:hAnsi="Courier New" w:cs="Courier New"/>
+                <w:color w:val="000000"/>
+                <w:sz w:val="18"/>
+                <w:szCs w:val="27"/>
+                <w:lang w:eastAsia="ru-RU"/>
+              </w:rPr>
+              <w:t>",</w:t>
+            </w:r>
+          </w:p>
+          <w:p>
+            <w:pPr>
+              <w:widowControl/>
+              <w:suppressAutoHyphens w:val="0"/>
+              <w:rPr>
+                <w:rFonts w:ascii="Courier New" w:eastAsia="Times New Roman" w:hAnsi="Courier New" w:cs="Courier New"/>
+                <w:color w:val="000000"/>
+                <w:sz w:val="18"/>
+                <w:szCs w:val="27"/>
+                <w:lang w:eastAsia="ru-RU"/>
+              </w:rPr>
+            </w:pPr>
+            <w:r>
+              <w:rPr>
+                <w:rFonts w:ascii="Courier New" w:eastAsia="Times New Roman" w:hAnsi="Courier New" w:cs="Courier New"/>
+                <w:color w:val="000000"/>
+                <w:sz w:val="18"/>
+                <w:szCs w:val="27"/>
+                <w:lang w:eastAsia="ru-RU"/>
+              </w:rPr>
+              <w:t xml:space="preserve">       "people"."</w:t>
+            </w:r>
+            <w:r>
+              <w:rPr>
+                <w:rFonts w:ascii="Courier New" w:eastAsia="Times New Roman" w:hAnsi="Courier New" w:cs="Courier New"/>
+                <w:color w:val="000000"/>
+                <w:sz w:val="18"/>
+                <w:szCs w:val="27"/>
+                <w:lang w:val="ru-RU" w:eastAsia="ru-RU"/>
+              </w:rPr>
+              <w:t>ФАМИЛИЯ</w:t>
+            </w:r>
+            <w:r>
+              <w:rPr>
+                <w:rFonts w:ascii="Courier New" w:eastAsia="Times New Roman" w:hAnsi="Courier New" w:cs="Courier New"/>
+                <w:color w:val="000000"/>
+                <w:sz w:val="18"/>
+                <w:szCs w:val="27"/>
+                <w:lang w:eastAsia="ru-RU"/>
+              </w:rPr>
+              <w:t>",</w:t>
+            </w:r>
+          </w:p>
+          <w:p>
+            <w:pPr>
+              <w:widowControl/>
+              <w:suppressAutoHyphens w:val="0"/>
+              <w:rPr>
+                <w:rFonts w:ascii="Courier New" w:eastAsia="Times New Roman" w:hAnsi="Courier New" w:cs="Courier New"/>
+                <w:color w:val="000000"/>
+                <w:sz w:val="18"/>
+                <w:szCs w:val="27"/>
+                <w:lang w:eastAsia="ru-RU"/>
+              </w:rPr>
+            </w:pPr>
+            <w:r>
+              <w:rPr>
+                <w:rFonts w:ascii="Courier New" w:eastAsia="Times New Roman" w:hAnsi="Courier New" w:cs="Courier New"/>
+                <w:color w:val="000000"/>
+                <w:sz w:val="18"/>
+                <w:szCs w:val="27"/>
+                <w:lang w:eastAsia="ru-RU"/>
+              </w:rPr>
+              <w:t xml:space="preserve">       "people"."</w:t>
+            </w:r>
+            <w:r>
+              <w:rPr>
+                <w:rFonts w:ascii="Courier New" w:eastAsia="Times New Roman" w:hAnsi="Courier New" w:cs="Courier New"/>
+                <w:color w:val="000000"/>
+                <w:sz w:val="18"/>
+                <w:szCs w:val="27"/>
+                <w:lang w:val="ru-RU" w:eastAsia="ru-RU"/>
+              </w:rPr>
+              <w:t>ИМЯ</w:t>
+            </w:r>
+            <w:r>
+              <w:rPr>
+                <w:rFonts w:ascii="Courier New" w:eastAsia="Times New Roman" w:hAnsi="Courier New" w:cs="Courier New"/>
+                <w:color w:val="000000"/>
+                <w:sz w:val="18"/>
+                <w:szCs w:val="27"/>
+                <w:lang w:eastAsia="ru-RU"/>
+              </w:rPr>
+              <w:t>",</w:t>
+            </w:r>
+          </w:p>
+          <w:p>
+            <w:pPr>
+              <w:widowControl/>
+              <w:suppressAutoHyphens w:val="0"/>
+              <w:rPr>
+                <w:rFonts w:ascii="Courier New" w:eastAsia="Times New Roman" w:hAnsi="Courier New" w:cs="Courier New"/>
+                <w:color w:val="000000"/>
+                <w:sz w:val="18"/>
+                <w:szCs w:val="27"/>
+                <w:lang w:eastAsia="ru-RU"/>
+              </w:rPr>
+            </w:pPr>
+            <w:r>
+              <w:rPr>
+                <w:rFonts w:ascii="Courier New" w:eastAsia="Times New Roman" w:hAnsi="Courier New" w:cs="Courier New"/>
+                <w:color w:val="000000"/>
+                <w:sz w:val="18"/>
+                <w:szCs w:val="27"/>
+                <w:lang w:eastAsia="ru-RU"/>
+              </w:rPr>
+              <w:t xml:space="preserve">       "people"."</w:t>
+            </w:r>
+            <w:r>
+              <w:rPr>
+                <w:rFonts w:ascii="Courier New" w:eastAsia="Times New Roman" w:hAnsi="Courier New" w:cs="Courier New"/>
+                <w:color w:val="000000"/>
+                <w:sz w:val="18"/>
+                <w:szCs w:val="27"/>
+                <w:lang w:val="ru-RU" w:eastAsia="ru-RU"/>
+              </w:rPr>
+              <w:t>ОТЧЕСТВО</w:t>
+            </w:r>
+            <w:r>
+              <w:rPr>
+                <w:rFonts w:ascii="Courier New" w:eastAsia="Times New Roman" w:hAnsi="Courier New" w:cs="Courier New"/>
+                <w:color w:val="000000"/>
+                <w:sz w:val="18"/>
+                <w:szCs w:val="27"/>
+                <w:lang w:eastAsia="ru-RU"/>
+              </w:rPr>
+              <w:t>"</w:t>
+            </w:r>
+          </w:p>
+          <w:p>
+            <w:pPr>
+              <w:widowControl/>
+              <w:suppressAutoHyphens w:val="0"/>
+              <w:rPr>
+                <w:rFonts w:ascii="Courier New" w:eastAsia="Times New Roman" w:hAnsi="Courier New" w:cs="Courier New"/>
+                <w:color w:val="000000"/>
+                <w:sz w:val="18"/>
+                <w:szCs w:val="27"/>
+                <w:lang w:eastAsia="ru-RU"/>
+              </w:rPr>
+            </w:pPr>
             <w:r>
               <w:rPr>
                 <w:rFonts w:ascii="Courier New" w:eastAsia="Times New Roman" w:hAnsi="Courier New" w:cs="Courier New"/>
@@ -6581,268 +6968,60 @@
                 <w:sz w:val="18"/>
                 <w:szCs w:val="27"/>
                 <w:bdr w:val="none" w:sz="0" w:space="0" w:color="auto" w:frame="1"/>
-                <w:lang w:val="ru-RU" w:eastAsia="ru-RU"/>
-              </w:rPr>
-              <w:t>AND</w:t>
-            </w:r>
-            <w:r>
-              <w:rPr>
-                <w:rFonts w:ascii="Courier New" w:eastAsia="Times New Roman" w:hAnsi="Courier New" w:cs="Courier New"/>
-                <w:color w:val="000000"/>
-                <w:sz w:val="18"/>
-                <w:szCs w:val="27"/>
-                <w:lang w:val="ru-RU" w:eastAsia="ru-RU"/>
-              </w:rPr>
-              <w:t xml:space="preserve"> </w:t>
-            </w:r>
-            <w:r>
-              <w:rPr>
-                <w:rFonts w:ascii="Courier New" w:eastAsia="Times New Roman" w:hAnsi="Courier New" w:cs="Courier New"/>
-                <w:color w:val="880000"/>
-                <w:sz w:val="18"/>
-                <w:szCs w:val="27"/>
-                <w:bdr w:val="none" w:sz="0" w:space="0" w:color="auto" w:frame="1"/>
-                <w:lang w:val="ru-RU" w:eastAsia="ru-RU"/>
-              </w:rPr>
-              <w:t>DATE</w:t>
-            </w:r>
-            <w:r>
-              <w:rPr>
-                <w:rFonts w:ascii="Courier New" w:eastAsia="Times New Roman" w:hAnsi="Courier New" w:cs="Courier New"/>
-                <w:color w:val="000000"/>
-                <w:sz w:val="18"/>
-                <w:szCs w:val="27"/>
-                <w:lang w:val="ru-RU" w:eastAsia="ru-RU"/>
-              </w:rPr>
-              <w:t xml:space="preserve">("ВНУТР_УЧЕНИКИ"."КОНЕЦ") </w:t>
-            </w:r>
-            <w:r>
-              <w:rPr>
-                <w:rFonts w:ascii="Courier New" w:eastAsia="Times New Roman" w:hAnsi="Courier New" w:cs="Courier New"/>
-                <w:color w:val="000000"/>
-                <w:sz w:val="18"/>
-                <w:szCs w:val="27"/>
-                <w:bdr w:val="none" w:sz="0" w:space="0" w:color="auto" w:frame="1"/>
-                <w:lang w:val="ru-RU" w:eastAsia="ru-RU"/>
-              </w:rPr>
-              <w:t>&lt;</w:t>
-            </w:r>
-            <w:r>
-              <w:rPr>
-                <w:rFonts w:ascii="Courier New" w:eastAsia="Times New Roman" w:hAnsi="Courier New" w:cs="Courier New"/>
-                <w:color w:val="000000"/>
-                <w:sz w:val="18"/>
-                <w:szCs w:val="27"/>
-                <w:lang w:val="ru-RU" w:eastAsia="ru-RU"/>
-              </w:rPr>
-              <w:t xml:space="preserve"> </w:t>
-            </w:r>
-            <w:r>
-              <w:rPr>
-                <w:rFonts w:ascii="Courier New" w:eastAsia="Times New Roman" w:hAnsi="Courier New" w:cs="Courier New"/>
-                <w:color w:val="880000"/>
-                <w:sz w:val="18"/>
-                <w:szCs w:val="27"/>
-                <w:bdr w:val="none" w:sz="0" w:space="0" w:color="auto" w:frame="1"/>
-                <w:lang w:val="ru-RU" w:eastAsia="ru-RU"/>
-              </w:rPr>
-              <w:t>'2012-09-01'</w:t>
-            </w:r>
-          </w:p>
-          <w:p>
-            <w:pPr>
-              <w:widowControl/>
-              <w:suppressAutoHyphens w:val="0"/>
-              <w:rPr>
-                <w:rFonts w:ascii="Courier New" w:eastAsia="Times New Roman" w:hAnsi="Courier New" w:cs="Courier New"/>
-                <w:color w:val="000000"/>
-                <w:sz w:val="18"/>
-                <w:szCs w:val="27"/>
-                <w:lang w:val="ru-RU" w:eastAsia="ru-RU"/>
-              </w:rPr>
-            </w:pPr>
-            <w:r>
-              <w:rPr>
-                <w:rFonts w:ascii="Courier New" w:eastAsia="Times New Roman" w:hAnsi="Courier New" w:cs="Courier New"/>
-                <w:color w:val="000000"/>
-                <w:sz w:val="18"/>
-                <w:szCs w:val="27"/>
-                <w:lang w:val="ru-RU" w:eastAsia="ru-RU"/>
-              </w:rPr>
-              <w:t xml:space="preserve">  );</w:t>
-            </w:r>
-          </w:p>
-          <w:p>
-            <w:pPr>
-              <w:widowControl/>
-              <w:suppressAutoHyphens w:val="0"/>
-              <w:rPr>
-                <w:rFonts w:ascii="Courier New" w:eastAsia="Times New Roman" w:hAnsi="Courier New" w:cs="Courier New"/>
-                <w:color w:val="000000"/>
-                <w:sz w:val="18"/>
-                <w:szCs w:val="27"/>
-                <w:lang w:val="ru-RU" w:eastAsia="ru-RU"/>
-              </w:rPr>
-            </w:pPr>
-          </w:p>
-          <w:p>
-            <w:pPr>
-              <w:widowControl/>
-              <w:suppressAutoHyphens w:val="0"/>
-              <w:rPr>
-                <w:rFonts w:ascii="Courier New" w:eastAsia="Times New Roman" w:hAnsi="Courier New" w:cs="Courier New"/>
-                <w:color w:val="000000"/>
-                <w:sz w:val="18"/>
-                <w:szCs w:val="27"/>
-                <w:lang w:val="ru-RU" w:eastAsia="ru-RU"/>
-              </w:rPr>
-            </w:pPr>
-            <w:r>
-              <w:rPr>
-                <w:rFonts w:ascii="Courier New" w:eastAsia="Times New Roman" w:hAnsi="Courier New" w:cs="Courier New"/>
-                <w:color w:val="888888"/>
-                <w:sz w:val="18"/>
-                <w:szCs w:val="27"/>
-                <w:bdr w:val="none" w:sz="0" w:space="0" w:color="auto" w:frame="1"/>
-                <w:lang w:val="ru-RU" w:eastAsia="ru-RU"/>
-              </w:rPr>
-              <w:t>---------------------------------------------------------</w:t>
-            </w:r>
-          </w:p>
-          <w:p>
-            <w:pPr>
-              <w:widowControl/>
-              <w:suppressAutoHyphens w:val="0"/>
-              <w:rPr>
-                <w:rFonts w:ascii="Courier New" w:eastAsia="Times New Roman" w:hAnsi="Courier New" w:cs="Courier New"/>
-                <w:color w:val="000000"/>
-                <w:sz w:val="18"/>
-                <w:szCs w:val="27"/>
-                <w:lang w:val="ru-RU" w:eastAsia="ru-RU"/>
-              </w:rPr>
-            </w:pPr>
-          </w:p>
-          <w:p>
-            <w:pPr>
-              <w:widowControl/>
-              <w:suppressAutoHyphens w:val="0"/>
-              <w:rPr>
-                <w:rFonts w:ascii="Courier New" w:eastAsia="Times New Roman" w:hAnsi="Courier New" w:cs="Courier New"/>
-                <w:color w:val="000000"/>
-                <w:sz w:val="18"/>
-                <w:szCs w:val="27"/>
-                <w:lang w:val="ru-RU" w:eastAsia="ru-RU"/>
-              </w:rPr>
-            </w:pPr>
-            <w:r>
-              <w:rPr>
-                <w:rFonts w:ascii="Courier New" w:eastAsia="Times New Roman" w:hAnsi="Courier New" w:cs="Courier New"/>
-                <w:color w:val="888888"/>
-                <w:sz w:val="18"/>
-                <w:szCs w:val="27"/>
-                <w:bdr w:val="none" w:sz="0" w:space="0" w:color="auto" w:frame="1"/>
-                <w:lang w:val="ru-RU" w:eastAsia="ru-RU"/>
-              </w:rPr>
-              <w:t>-- 7.</w:t>
-            </w:r>
-          </w:p>
-          <w:p>
-            <w:pPr>
-              <w:widowControl/>
-              <w:suppressAutoHyphens w:val="0"/>
-              <w:rPr>
-                <w:rFonts w:ascii="Courier New" w:eastAsia="Times New Roman" w:hAnsi="Courier New" w:cs="Courier New"/>
-                <w:color w:val="000000"/>
-                <w:sz w:val="18"/>
-                <w:szCs w:val="27"/>
-                <w:lang w:val="ru-RU" w:eastAsia="ru-RU"/>
-              </w:rPr>
-            </w:pPr>
-            <w:r>
-              <w:rPr>
-                <w:rFonts w:ascii="Courier New" w:eastAsia="Times New Roman" w:hAnsi="Courier New" w:cs="Courier New"/>
-                <w:color w:val="888888"/>
-                <w:sz w:val="18"/>
-                <w:szCs w:val="27"/>
-                <w:bdr w:val="none" w:sz="0" w:space="0" w:color="auto" w:frame="1"/>
-                <w:lang w:val="ru-RU" w:eastAsia="ru-RU"/>
-              </w:rPr>
-              <w:t>-- Вывести список людей, не являющихся или не являвшихся студентами ФКТИУ</w:t>
-            </w:r>
-          </w:p>
-          <w:p>
-            <w:pPr>
-              <w:widowControl/>
-              <w:suppressAutoHyphens w:val="0"/>
-              <w:rPr>
-                <w:rFonts w:ascii="Courier New" w:eastAsia="Times New Roman" w:hAnsi="Courier New" w:cs="Courier New"/>
-                <w:color w:val="000000"/>
-                <w:sz w:val="18"/>
-                <w:szCs w:val="27"/>
-                <w:lang w:val="ru-RU" w:eastAsia="ru-RU"/>
-              </w:rPr>
-            </w:pPr>
-            <w:r>
-              <w:rPr>
-                <w:rFonts w:ascii="Courier New" w:eastAsia="Times New Roman" w:hAnsi="Courier New" w:cs="Courier New"/>
-                <w:color w:val="888888"/>
-                <w:sz w:val="18"/>
-                <w:szCs w:val="27"/>
-                <w:bdr w:val="none" w:sz="0" w:space="0" w:color="auto" w:frame="1"/>
-                <w:lang w:val="ru-RU" w:eastAsia="ru-RU"/>
-              </w:rPr>
-              <w:t>-- (данные, о которых отсутствуют в таблице Н_УЧЕНИКИ).</w:t>
-            </w:r>
-          </w:p>
-          <w:p>
-            <w:pPr>
-              <w:widowControl/>
-              <w:suppressAutoHyphens w:val="0"/>
-              <w:rPr>
-                <w:rFonts w:ascii="Courier New" w:eastAsia="Times New Roman" w:hAnsi="Courier New" w:cs="Courier New"/>
-                <w:color w:val="000000"/>
-                <w:sz w:val="18"/>
-                <w:szCs w:val="27"/>
-                <w:lang w:val="ru-RU" w:eastAsia="ru-RU"/>
-              </w:rPr>
-            </w:pPr>
-            <w:r>
-              <w:rPr>
-                <w:rFonts w:ascii="Courier New" w:eastAsia="Times New Roman" w:hAnsi="Courier New" w:cs="Courier New"/>
-                <w:color w:val="888888"/>
-                <w:sz w:val="18"/>
-                <w:szCs w:val="27"/>
-                <w:bdr w:val="none" w:sz="0" w:space="0" w:color="auto" w:frame="1"/>
-                <w:lang w:val="ru-RU" w:eastAsia="ru-RU"/>
-              </w:rPr>
-              <w:t>-- В запросе нельзя использовать DISTINCT.</w:t>
-            </w:r>
-          </w:p>
-          <w:p>
-            <w:pPr>
-              <w:widowControl/>
-              <w:suppressAutoHyphens w:val="0"/>
-              <w:rPr>
-                <w:rFonts w:ascii="Courier New" w:eastAsia="Times New Roman" w:hAnsi="Courier New" w:cs="Courier New"/>
-                <w:color w:val="000000"/>
-                <w:sz w:val="18"/>
-                <w:szCs w:val="27"/>
-                <w:lang w:val="ru-RU" w:eastAsia="ru-RU"/>
-              </w:rPr>
-            </w:pPr>
-          </w:p>
-          <w:p>
-            <w:pPr>
-              <w:widowControl/>
-              <w:suppressAutoHyphens w:val="0"/>
-              <w:rPr>
-                <w:rFonts w:ascii="Courier New" w:eastAsia="Times New Roman" w:hAnsi="Courier New" w:cs="Courier New"/>
-                <w:color w:val="000000"/>
-                <w:sz w:val="18"/>
-                <w:szCs w:val="27"/>
                 <w:lang w:eastAsia="ru-RU"/>
               </w:rPr>
-            </w:pPr>
+              <w:t>FROM</w:t>
+            </w:r>
+            <w:r>
+              <w:rPr>
+                <w:rFonts w:ascii="Courier New" w:eastAsia="Times New Roman" w:hAnsi="Courier New" w:cs="Courier New"/>
+                <w:color w:val="000000"/>
+                <w:sz w:val="18"/>
+                <w:szCs w:val="27"/>
+                <w:lang w:eastAsia="ru-RU"/>
+              </w:rPr>
+              <w:t xml:space="preserve"> "</w:t>
+            </w:r>
+            <w:r>
+              <w:rPr>
+                <w:rFonts w:ascii="Courier New" w:eastAsia="Times New Roman" w:hAnsi="Courier New" w:cs="Courier New"/>
+                <w:color w:val="000000"/>
+                <w:sz w:val="18"/>
+                <w:szCs w:val="27"/>
+                <w:lang w:val="ru-RU" w:eastAsia="ru-RU"/>
+              </w:rPr>
+              <w:t>Н</w:t>
+            </w:r>
+            <w:r>
+              <w:rPr>
+                <w:rFonts w:ascii="Courier New" w:eastAsia="Times New Roman" w:hAnsi="Courier New" w:cs="Courier New"/>
+                <w:color w:val="000000"/>
+                <w:sz w:val="18"/>
+                <w:szCs w:val="27"/>
+                <w:lang w:eastAsia="ru-RU"/>
+              </w:rPr>
+              <w:t>_</w:t>
+            </w:r>
+            <w:r>
+              <w:rPr>
+                <w:rFonts w:ascii="Courier New" w:eastAsia="Times New Roman" w:hAnsi="Courier New" w:cs="Courier New"/>
+                <w:color w:val="000000"/>
+                <w:sz w:val="18"/>
+                <w:szCs w:val="27"/>
+                <w:lang w:val="ru-RU" w:eastAsia="ru-RU"/>
+              </w:rPr>
+              <w:t>ЛЮДИ</w:t>
+            </w:r>
+            <w:r>
+              <w:rPr>
+                <w:rFonts w:ascii="Courier New" w:eastAsia="Times New Roman" w:hAnsi="Courier New" w:cs="Courier New"/>
+                <w:color w:val="000000"/>
+                <w:sz w:val="18"/>
+                <w:szCs w:val="27"/>
+                <w:lang w:eastAsia="ru-RU"/>
+              </w:rPr>
+              <w:t xml:space="preserve">" </w:t>
+            </w:r>
             <w:r>
               <w:rPr>
                 <w:rFonts w:ascii="Courier New" w:eastAsia="Times New Roman" w:hAnsi="Courier New" w:cs="Courier New"/>
@@ -6854,7 +7033,7 @@
                 <w:bdr w:val="none" w:sz="0" w:space="0" w:color="auto" w:frame="1"/>
                 <w:lang w:eastAsia="ru-RU"/>
               </w:rPr>
-              <w:t>SELECT</w:t>
+              <w:t>AS</w:t>
             </w:r>
             <w:r>
               <w:rPr>
@@ -6864,156 +7043,7 @@
                 <w:szCs w:val="27"/>
                 <w:lang w:eastAsia="ru-RU"/>
               </w:rPr>
-              <w:t xml:space="preserve"> "people"."</w:t>
-            </w:r>
-            <w:r>
-              <w:rPr>
-                <w:rFonts w:ascii="Courier New" w:eastAsia="Times New Roman" w:hAnsi="Courier New" w:cs="Courier New"/>
-                <w:color w:val="000000"/>
-                <w:sz w:val="18"/>
-                <w:szCs w:val="27"/>
-                <w:lang w:val="ru-RU" w:eastAsia="ru-RU"/>
-              </w:rPr>
-              <w:t>ИД</w:t>
-            </w:r>
-            <w:r>
-              <w:rPr>
-                <w:rFonts w:ascii="Courier New" w:eastAsia="Times New Roman" w:hAnsi="Courier New" w:cs="Courier New"/>
-                <w:color w:val="000000"/>
-                <w:sz w:val="18"/>
-                <w:szCs w:val="27"/>
-                <w:lang w:eastAsia="ru-RU"/>
-              </w:rPr>
-              <w:t>",</w:t>
-            </w:r>
-          </w:p>
-          <w:p>
-            <w:pPr>
-              <w:widowControl/>
-              <w:suppressAutoHyphens w:val="0"/>
-              <w:rPr>
-                <w:rFonts w:ascii="Courier New" w:eastAsia="Times New Roman" w:hAnsi="Courier New" w:cs="Courier New"/>
-                <w:color w:val="000000"/>
-                <w:sz w:val="18"/>
-                <w:szCs w:val="27"/>
-                <w:lang w:eastAsia="ru-RU"/>
-              </w:rPr>
-            </w:pPr>
-            <w:r>
-              <w:rPr>
-                <w:rFonts w:ascii="Courier New" w:eastAsia="Times New Roman" w:hAnsi="Courier New" w:cs="Courier New"/>
-                <w:color w:val="000000"/>
-                <w:sz w:val="18"/>
-                <w:szCs w:val="27"/>
-                <w:lang w:eastAsia="ru-RU"/>
-              </w:rPr>
-              <w:t xml:space="preserve">       "people"."</w:t>
-            </w:r>
-            <w:r>
-              <w:rPr>
-                <w:rFonts w:ascii="Courier New" w:eastAsia="Times New Roman" w:hAnsi="Courier New" w:cs="Courier New"/>
-                <w:color w:val="000000"/>
-                <w:sz w:val="18"/>
-                <w:szCs w:val="27"/>
-                <w:lang w:val="ru-RU" w:eastAsia="ru-RU"/>
-              </w:rPr>
-              <w:t>ФАМИЛИЯ</w:t>
-            </w:r>
-            <w:r>
-              <w:rPr>
-                <w:rFonts w:ascii="Courier New" w:eastAsia="Times New Roman" w:hAnsi="Courier New" w:cs="Courier New"/>
-                <w:color w:val="000000"/>
-                <w:sz w:val="18"/>
-                <w:szCs w:val="27"/>
-                <w:lang w:eastAsia="ru-RU"/>
-              </w:rPr>
-              <w:t>",</w:t>
-            </w:r>
-          </w:p>
-          <w:p>
-            <w:pPr>
-              <w:widowControl/>
-              <w:suppressAutoHyphens w:val="0"/>
-              <w:rPr>
-                <w:rFonts w:ascii="Courier New" w:eastAsia="Times New Roman" w:hAnsi="Courier New" w:cs="Courier New"/>
-                <w:color w:val="000000"/>
-                <w:sz w:val="18"/>
-                <w:szCs w:val="27"/>
-                <w:lang w:eastAsia="ru-RU"/>
-              </w:rPr>
-            </w:pPr>
-            <w:r>
-              <w:rPr>
-                <w:rFonts w:ascii="Courier New" w:eastAsia="Times New Roman" w:hAnsi="Courier New" w:cs="Courier New"/>
-                <w:color w:val="000000"/>
-                <w:sz w:val="18"/>
-                <w:szCs w:val="27"/>
-                <w:lang w:eastAsia="ru-RU"/>
-              </w:rPr>
-              <w:t xml:space="preserve">       "people"."</w:t>
-            </w:r>
-            <w:r>
-              <w:rPr>
-                <w:rFonts w:ascii="Courier New" w:eastAsia="Times New Roman" w:hAnsi="Courier New" w:cs="Courier New"/>
-                <w:color w:val="000000"/>
-                <w:sz w:val="18"/>
-                <w:szCs w:val="27"/>
-                <w:lang w:val="ru-RU" w:eastAsia="ru-RU"/>
-              </w:rPr>
-              <w:t>ИМЯ</w:t>
-            </w:r>
-            <w:r>
-              <w:rPr>
-                <w:rFonts w:ascii="Courier New" w:eastAsia="Times New Roman" w:hAnsi="Courier New" w:cs="Courier New"/>
-                <w:color w:val="000000"/>
-                <w:sz w:val="18"/>
-                <w:szCs w:val="27"/>
-                <w:lang w:eastAsia="ru-RU"/>
-              </w:rPr>
-              <w:t>",</w:t>
-            </w:r>
-          </w:p>
-          <w:p>
-            <w:pPr>
-              <w:widowControl/>
-              <w:suppressAutoHyphens w:val="0"/>
-              <w:rPr>
-                <w:rFonts w:ascii="Courier New" w:eastAsia="Times New Roman" w:hAnsi="Courier New" w:cs="Courier New"/>
-                <w:color w:val="000000"/>
-                <w:sz w:val="18"/>
-                <w:szCs w:val="27"/>
-                <w:lang w:eastAsia="ru-RU"/>
-              </w:rPr>
-            </w:pPr>
-            <w:r>
-              <w:rPr>
-                <w:rFonts w:ascii="Courier New" w:eastAsia="Times New Roman" w:hAnsi="Courier New" w:cs="Courier New"/>
-                <w:color w:val="000000"/>
-                <w:sz w:val="18"/>
-                <w:szCs w:val="27"/>
-                <w:lang w:eastAsia="ru-RU"/>
-              </w:rPr>
-              <w:t xml:space="preserve">       "people"."</w:t>
-            </w:r>
-            <w:r>
-              <w:rPr>
-                <w:rFonts w:ascii="Courier New" w:eastAsia="Times New Roman" w:hAnsi="Courier New" w:cs="Courier New"/>
-                <w:color w:val="000000"/>
-                <w:sz w:val="18"/>
-                <w:szCs w:val="27"/>
-                <w:lang w:val="ru-RU" w:eastAsia="ru-RU"/>
-              </w:rPr>
-              <w:t>ОТЧЕСТВО</w:t>
-            </w:r>
-            <w:r>
-              <w:rPr>
-                <w:rFonts w:ascii="Courier New" w:eastAsia="Times New Roman" w:hAnsi="Courier New" w:cs="Courier New"/>
-                <w:color w:val="000000"/>
-                <w:sz w:val="18"/>
-                <w:szCs w:val="27"/>
-                <w:lang w:eastAsia="ru-RU"/>
-              </w:rPr>
-              <w:t>"</w:t>
+              <w:t xml:space="preserve"> people</w:t>
             </w:r>
           </w:p>
           <w:p>
@@ -7039,7 +7069,7 @@
                 <w:bdr w:val="none" w:sz="0" w:space="0" w:color="auto" w:frame="1"/>
                 <w:lang w:eastAsia="ru-RU"/>
               </w:rPr>
-              <w:t>FROM</w:t>
+              <w:t>WHERE</w:t>
             </w:r>
             <w:r>
               <w:rPr>
@@ -7049,47 +7079,7 @@
                 <w:szCs w:val="27"/>
                 <w:lang w:eastAsia="ru-RU"/>
               </w:rPr>
-              <w:t xml:space="preserve"> "</w:t>
-            </w:r>
-            <w:r>
-              <w:rPr>
-                <w:rFonts w:ascii="Courier New" w:eastAsia="Times New Roman" w:hAnsi="Courier New" w:cs="Courier New"/>
-                <w:color w:val="000000"/>
-                <w:sz w:val="18"/>
-                <w:szCs w:val="27"/>
-                <w:lang w:val="ru-RU" w:eastAsia="ru-RU"/>
-              </w:rPr>
-              <w:t>Н</w:t>
-            </w:r>
-            <w:r>
-              <w:rPr>
-                <w:rFonts w:ascii="Courier New" w:eastAsia="Times New Roman" w:hAnsi="Courier New" w:cs="Courier New"/>
-                <w:color w:val="000000"/>
-                <w:sz w:val="18"/>
-                <w:szCs w:val="27"/>
-                <w:lang w:eastAsia="ru-RU"/>
-              </w:rPr>
-              <w:t>_</w:t>
-            </w:r>
-            <w:r>
-              <w:rPr>
-                <w:rFonts w:ascii="Courier New" w:eastAsia="Times New Roman" w:hAnsi="Courier New" w:cs="Courier New"/>
-                <w:color w:val="000000"/>
-                <w:sz w:val="18"/>
-                <w:szCs w:val="27"/>
-                <w:lang w:val="ru-RU" w:eastAsia="ru-RU"/>
-              </w:rPr>
-              <w:t>ЛЮДИ</w:t>
-            </w:r>
-            <w:r>
-              <w:rPr>
-                <w:rFonts w:ascii="Courier New" w:eastAsia="Times New Roman" w:hAnsi="Courier New" w:cs="Courier New"/>
-                <w:color w:val="000000"/>
-                <w:sz w:val="18"/>
-                <w:szCs w:val="27"/>
-                <w:lang w:eastAsia="ru-RU"/>
-              </w:rPr>
-              <w:t xml:space="preserve">" </w:t>
+              <w:t xml:space="preserve"> </w:t>
             </w:r>
             <w:r>
               <w:rPr>
@@ -7102,7 +7092,7 @@
                 <w:bdr w:val="none" w:sz="0" w:space="0" w:color="auto" w:frame="1"/>
                 <w:lang w:eastAsia="ru-RU"/>
               </w:rPr>
-              <w:t>AS</w:t>
+              <w:t>NOT</w:t>
             </w:r>
             <w:r>
               <w:rPr>
@@ -7112,21 +7102,8 @@
                 <w:szCs w:val="27"/>
                 <w:lang w:eastAsia="ru-RU"/>
               </w:rPr>
-              <w:t xml:space="preserve"> people</w:t>
-            </w:r>
-          </w:p>
-          <w:p>
-            <w:pPr>
-              <w:widowControl/>
-              <w:suppressAutoHyphens w:val="0"/>
-              <w:rPr>
-                <w:rFonts w:ascii="Courier New" w:eastAsia="Times New Roman" w:hAnsi="Courier New" w:cs="Courier New"/>
-                <w:color w:val="000000"/>
-                <w:sz w:val="18"/>
-                <w:szCs w:val="27"/>
-                <w:lang w:eastAsia="ru-RU"/>
-              </w:rPr>
-            </w:pPr>
+              <w:t xml:space="preserve"> </w:t>
+            </w:r>
             <w:r>
               <w:rPr>
                 <w:rFonts w:ascii="Courier New" w:eastAsia="Times New Roman" w:hAnsi="Courier New" w:cs="Courier New"/>
@@ -7138,7 +7115,7 @@
                 <w:bdr w:val="none" w:sz="0" w:space="0" w:color="auto" w:frame="1"/>
                 <w:lang w:eastAsia="ru-RU"/>
               </w:rPr>
-              <w:t>WHERE</w:t>
+              <w:t>EXISTS</w:t>
             </w:r>
             <w:r>
               <w:rPr>
@@ -7148,7 +7125,30 @@
                 <w:szCs w:val="27"/>
                 <w:lang w:eastAsia="ru-RU"/>
               </w:rPr>
-              <w:t xml:space="preserve"> </w:t>
+              <w:t xml:space="preserve"> (</w:t>
+            </w:r>
+          </w:p>
+          <w:p>
+            <w:pPr>
+              <w:widowControl/>
+              <w:suppressAutoHyphens w:val="0"/>
+              <w:rPr>
+                <w:rFonts w:ascii="Courier New" w:eastAsia="Times New Roman" w:hAnsi="Courier New" w:cs="Courier New"/>
+                <w:color w:val="000000"/>
+                <w:sz w:val="18"/>
+                <w:szCs w:val="27"/>
+                <w:lang w:eastAsia="ru-RU"/>
+              </w:rPr>
+            </w:pPr>
+            <w:r>
+              <w:rPr>
+                <w:rFonts w:ascii="Courier New" w:eastAsia="Times New Roman" w:hAnsi="Courier New" w:cs="Courier New"/>
+                <w:color w:val="000000"/>
+                <w:sz w:val="18"/>
+                <w:szCs w:val="27"/>
+                <w:lang w:eastAsia="ru-RU"/>
+              </w:rPr>
+              <w:t xml:space="preserve">  </w:t>
             </w:r>
             <w:r>
               <w:rPr>
@@ -7161,7 +7161,7 @@
                 <w:bdr w:val="none" w:sz="0" w:space="0" w:color="auto" w:frame="1"/>
                 <w:lang w:eastAsia="ru-RU"/>
               </w:rPr>
-              <w:t>NOT</w:t>
+              <w:t>SELECT</w:t>
             </w:r>
             <w:r>
               <w:rPr>
@@ -7172,6 +7172,40 @@
                 <w:lang w:eastAsia="ru-RU"/>
               </w:rPr>
               <w:t xml:space="preserve"> </w:t>
+            </w:r>
+            <w:r>
+              <w:rPr>
+                <w:rFonts w:ascii="Courier New" w:eastAsia="Times New Roman" w:hAnsi="Courier New" w:cs="Courier New"/>
+                <w:color w:val="000000"/>
+                <w:sz w:val="18"/>
+                <w:szCs w:val="27"/>
+                <w:bdr w:val="none" w:sz="0" w:space="0" w:color="auto" w:frame="1"/>
+                <w:lang w:eastAsia="ru-RU"/>
+              </w:rPr>
+              <w:t>*</w:t>
+            </w:r>
+          </w:p>
+          <w:p>
+            <w:pPr>
+              <w:widowControl/>
+              <w:suppressAutoHyphens w:val="0"/>
+              <w:rPr>
+                <w:rFonts w:ascii="Courier New" w:eastAsia="Times New Roman" w:hAnsi="Courier New" w:cs="Courier New"/>
+                <w:color w:val="000000"/>
+                <w:sz w:val="18"/>
+                <w:szCs w:val="27"/>
+                <w:lang w:eastAsia="ru-RU"/>
+              </w:rPr>
+            </w:pPr>
+            <w:r>
+              <w:rPr>
+                <w:rFonts w:ascii="Courier New" w:eastAsia="Times New Roman" w:hAnsi="Courier New" w:cs="Courier New"/>
+                <w:color w:val="000000"/>
+                <w:sz w:val="18"/>
+                <w:szCs w:val="27"/>
+                <w:lang w:eastAsia="ru-RU"/>
+              </w:rPr>
+              <w:t xml:space="preserve">  </w:t>
             </w:r>
             <w:r>
               <w:rPr>
@@ -7184,7 +7218,7 @@
                 <w:bdr w:val="none" w:sz="0" w:space="0" w:color="auto" w:frame="1"/>
                 <w:lang w:eastAsia="ru-RU"/>
               </w:rPr>
-              <w:t>EXISTS</w:t>
+              <w:t>FROM</w:t>
             </w:r>
             <w:r>
               <w:rPr>
@@ -7194,13 +7228,19 @@
                 <w:szCs w:val="27"/>
                 <w:lang w:eastAsia="ru-RU"/>
               </w:rPr>
-              <w:t xml:space="preserve"> (</w:t>
-            </w:r>
-          </w:p>
-          <w:p>
-            <w:pPr>
-              <w:widowControl/>
-              <w:suppressAutoHyphens w:val="0"/>
+              <w:t xml:space="preserve"> "</w:t>
+            </w:r>
+            <w:r>
+              <w:rPr>
+                <w:rFonts w:ascii="Courier New" w:eastAsia="Times New Roman" w:hAnsi="Courier New" w:cs="Courier New"/>
+                <w:color w:val="000000"/>
+                <w:sz w:val="18"/>
+                <w:szCs w:val="27"/>
+                <w:lang w:val="ru-RU" w:eastAsia="ru-RU"/>
+              </w:rPr>
+              <w:t>Н</w:t>
+            </w:r>
+            <w:r>
               <w:rPr>
                 <w:rFonts w:ascii="Courier New" w:eastAsia="Times New Roman" w:hAnsi="Courier New" w:cs="Courier New"/>
                 <w:color w:val="000000"/>
@@ -7208,7 +7248,18 @@
                 <w:szCs w:val="27"/>
                 <w:lang w:eastAsia="ru-RU"/>
               </w:rPr>
-            </w:pPr>
+              <w:t>_</w:t>
+            </w:r>
+            <w:r>
+              <w:rPr>
+                <w:rFonts w:ascii="Courier New" w:eastAsia="Times New Roman" w:hAnsi="Courier New" w:cs="Courier New"/>
+                <w:color w:val="000000"/>
+                <w:sz w:val="18"/>
+                <w:szCs w:val="27"/>
+                <w:lang w:val="ru-RU" w:eastAsia="ru-RU"/>
+              </w:rPr>
+              <w:t>УЧЕНИКИ</w:t>
+            </w:r>
             <w:r>
               <w:rPr>
                 <w:rFonts w:ascii="Courier New" w:eastAsia="Times New Roman" w:hAnsi="Courier New" w:cs="Courier New"/>
@@ -7217,7 +7268,30 @@
                 <w:szCs w:val="27"/>
                 <w:lang w:eastAsia="ru-RU"/>
               </w:rPr>
-              <w:t xml:space="preserve">  </w:t>
+              <w:t>"</w:t>
+            </w:r>
+          </w:p>
+          <w:p>
+            <w:pPr>
+              <w:widowControl/>
+              <w:suppressAutoHyphens w:val="0"/>
+              <w:rPr>
+                <w:rFonts w:ascii="Courier New" w:eastAsia="Times New Roman" w:hAnsi="Courier New" w:cs="Courier New"/>
+                <w:color w:val="000000"/>
+                <w:sz w:val="18"/>
+                <w:szCs w:val="27"/>
+                <w:lang w:val="ru-RU" w:eastAsia="ru-RU"/>
+              </w:rPr>
+            </w:pPr>
+            <w:r>
+              <w:rPr>
+                <w:rFonts w:ascii="Courier New" w:eastAsia="Times New Roman" w:hAnsi="Courier New" w:cs="Courier New"/>
+                <w:color w:val="000000"/>
+                <w:sz w:val="18"/>
+                <w:szCs w:val="27"/>
+                <w:lang w:eastAsia="ru-RU"/>
+              </w:rPr>
+              <w:t xml:space="preserve">    </w:t>
             </w:r>
             <w:r>
               <w:rPr>
@@ -7228,53 +7302,19 @@
                 <w:sz w:val="18"/>
                 <w:szCs w:val="27"/>
                 <w:bdr w:val="none" w:sz="0" w:space="0" w:color="auto" w:frame="1"/>
-                <w:lang w:eastAsia="ru-RU"/>
-              </w:rPr>
-              <w:t>SELECT</w:t>
-            </w:r>
-            <w:r>
-              <w:rPr>
-                <w:rFonts w:ascii="Courier New" w:eastAsia="Times New Roman" w:hAnsi="Courier New" w:cs="Courier New"/>
-                <w:color w:val="000000"/>
-                <w:sz w:val="18"/>
-                <w:szCs w:val="27"/>
-                <w:lang w:eastAsia="ru-RU"/>
-              </w:rPr>
-              <w:t xml:space="preserve"> </w:t>
-            </w:r>
-            <w:r>
-              <w:rPr>
-                <w:rFonts w:ascii="Courier New" w:eastAsia="Times New Roman" w:hAnsi="Courier New" w:cs="Courier New"/>
-                <w:color w:val="000000"/>
-                <w:sz w:val="18"/>
-                <w:szCs w:val="27"/>
-                <w:bdr w:val="none" w:sz="0" w:space="0" w:color="auto" w:frame="1"/>
-                <w:lang w:eastAsia="ru-RU"/>
-              </w:rPr>
-              <w:t>*</w:t>
-            </w:r>
-          </w:p>
-          <w:p>
-            <w:pPr>
-              <w:widowControl/>
-              <w:suppressAutoHyphens w:val="0"/>
-              <w:rPr>
-                <w:rFonts w:ascii="Courier New" w:eastAsia="Times New Roman" w:hAnsi="Courier New" w:cs="Courier New"/>
-                <w:color w:val="000000"/>
-                <w:sz w:val="18"/>
-                <w:szCs w:val="27"/>
-                <w:lang w:eastAsia="ru-RU"/>
-              </w:rPr>
-            </w:pPr>
-            <w:r>
-              <w:rPr>
-                <w:rFonts w:ascii="Courier New" w:eastAsia="Times New Roman" w:hAnsi="Courier New" w:cs="Courier New"/>
-                <w:color w:val="000000"/>
-                <w:sz w:val="18"/>
-                <w:szCs w:val="27"/>
-                <w:lang w:eastAsia="ru-RU"/>
-              </w:rPr>
-              <w:t xml:space="preserve">  </w:t>
+                <w:lang w:val="ru-RU" w:eastAsia="ru-RU"/>
+              </w:rPr>
+              <w:t>JOIN</w:t>
+            </w:r>
+            <w:r>
+              <w:rPr>
+                <w:rFonts w:ascii="Courier New" w:eastAsia="Times New Roman" w:hAnsi="Courier New" w:cs="Courier New"/>
+                <w:color w:val="000000"/>
+                <w:sz w:val="18"/>
+                <w:szCs w:val="27"/>
+                <w:lang w:val="ru-RU" w:eastAsia="ru-RU"/>
+              </w:rPr>
+              <w:t xml:space="preserve"> "Н_ПЛАНЫ" </w:t>
             </w:r>
             <w:r>
               <w:rPr>
@@ -7285,80 +7325,61 @@
                 <w:sz w:val="18"/>
                 <w:szCs w:val="27"/>
                 <w:bdr w:val="none" w:sz="0" w:space="0" w:color="auto" w:frame="1"/>
-                <w:lang w:eastAsia="ru-RU"/>
-              </w:rPr>
-              <w:t>FROM</w:t>
-            </w:r>
-            <w:r>
-              <w:rPr>
-                <w:rFonts w:ascii="Courier New" w:eastAsia="Times New Roman" w:hAnsi="Courier New" w:cs="Courier New"/>
-                <w:color w:val="000000"/>
-                <w:sz w:val="18"/>
-                <w:szCs w:val="27"/>
-                <w:lang w:eastAsia="ru-RU"/>
-              </w:rPr>
-              <w:t xml:space="preserve"> "</w:t>
-            </w:r>
-            <w:r>
-              <w:rPr>
-                <w:rFonts w:ascii="Courier New" w:eastAsia="Times New Roman" w:hAnsi="Courier New" w:cs="Courier New"/>
-                <w:color w:val="000000"/>
-                <w:sz w:val="18"/>
-                <w:szCs w:val="27"/>
-                <w:lang w:val="ru-RU" w:eastAsia="ru-RU"/>
-              </w:rPr>
-              <w:t>Н</w:t>
-            </w:r>
-            <w:r>
-              <w:rPr>
-                <w:rFonts w:ascii="Courier New" w:eastAsia="Times New Roman" w:hAnsi="Courier New" w:cs="Courier New"/>
-                <w:color w:val="000000"/>
-                <w:sz w:val="18"/>
-                <w:szCs w:val="27"/>
-                <w:lang w:eastAsia="ru-RU"/>
-              </w:rPr>
-              <w:t>_</w:t>
-            </w:r>
-            <w:r>
-              <w:rPr>
-                <w:rFonts w:ascii="Courier New" w:eastAsia="Times New Roman" w:hAnsi="Courier New" w:cs="Courier New"/>
-                <w:color w:val="000000"/>
-                <w:sz w:val="18"/>
-                <w:szCs w:val="27"/>
-                <w:lang w:val="ru-RU" w:eastAsia="ru-RU"/>
-              </w:rPr>
-              <w:t>УЧЕНИКИ</w:t>
-            </w:r>
-            <w:r>
-              <w:rPr>
-                <w:rFonts w:ascii="Courier New" w:eastAsia="Times New Roman" w:hAnsi="Courier New" w:cs="Courier New"/>
-                <w:color w:val="000000"/>
-                <w:sz w:val="18"/>
-                <w:szCs w:val="27"/>
-                <w:lang w:eastAsia="ru-RU"/>
-              </w:rPr>
-              <w:t>"</w:t>
-            </w:r>
-          </w:p>
-          <w:p>
-            <w:pPr>
-              <w:widowControl/>
-              <w:suppressAutoHyphens w:val="0"/>
-              <w:rPr>
-                <w:rFonts w:ascii="Courier New" w:eastAsia="Times New Roman" w:hAnsi="Courier New" w:cs="Courier New"/>
-                <w:color w:val="000000"/>
-                <w:sz w:val="18"/>
-                <w:szCs w:val="27"/>
-                <w:lang w:val="ru-RU" w:eastAsia="ru-RU"/>
-              </w:rPr>
-            </w:pPr>
-            <w:r>
-              <w:rPr>
-                <w:rFonts w:ascii="Courier New" w:eastAsia="Times New Roman" w:hAnsi="Courier New" w:cs="Courier New"/>
-                <w:color w:val="000000"/>
-                <w:sz w:val="18"/>
-                <w:szCs w:val="27"/>
-                <w:lang w:eastAsia="ru-RU"/>
+                <w:lang w:val="ru-RU" w:eastAsia="ru-RU"/>
+              </w:rPr>
+              <w:t>ON</w:t>
+            </w:r>
+            <w:r>
+              <w:rPr>
+                <w:rFonts w:ascii="Courier New" w:eastAsia="Times New Roman" w:hAnsi="Courier New" w:cs="Courier New"/>
+                <w:color w:val="000000"/>
+                <w:sz w:val="18"/>
+                <w:szCs w:val="27"/>
+                <w:lang w:val="ru-RU" w:eastAsia="ru-RU"/>
+              </w:rPr>
+              <w:t xml:space="preserve"> "Н_УЧЕНИКИ"."ПЛАН_ИД" </w:t>
+            </w:r>
+            <w:r>
+              <w:rPr>
+                <w:rFonts w:ascii="Courier New" w:eastAsia="Times New Roman" w:hAnsi="Courier New" w:cs="Courier New"/>
+                <w:color w:val="000000"/>
+                <w:sz w:val="18"/>
+                <w:szCs w:val="27"/>
+                <w:bdr w:val="none" w:sz="0" w:space="0" w:color="auto" w:frame="1"/>
+                <w:lang w:val="ru-RU" w:eastAsia="ru-RU"/>
+              </w:rPr>
+              <w:t>=</w:t>
+            </w:r>
+            <w:r>
+              <w:rPr>
+                <w:rFonts w:ascii="Courier New" w:eastAsia="Times New Roman" w:hAnsi="Courier New" w:cs="Courier New"/>
+                <w:color w:val="000000"/>
+                <w:sz w:val="18"/>
+                <w:szCs w:val="27"/>
+                <w:lang w:val="ru-RU" w:eastAsia="ru-RU"/>
+              </w:rPr>
+              <w:t xml:space="preserve"> "Н_ПЛАНЫ"."ИД"</w:t>
+            </w:r>
+          </w:p>
+          <w:p>
+            <w:pPr>
+              <w:widowControl/>
+              <w:suppressAutoHyphens w:val="0"/>
+              <w:rPr>
+                <w:rFonts w:ascii="Courier New" w:eastAsia="Times New Roman" w:hAnsi="Courier New" w:cs="Courier New"/>
+                <w:color w:val="000000"/>
+                <w:sz w:val="18"/>
+                <w:szCs w:val="27"/>
+                <w:lang w:val="ru-RU" w:eastAsia="ru-RU"/>
+              </w:rPr>
+            </w:pPr>
+            <w:r>
+              <w:rPr>
+                <w:rFonts w:ascii="Courier New" w:eastAsia="Times New Roman" w:hAnsi="Courier New" w:cs="Courier New"/>
+                <w:color w:val="000000"/>
+                <w:sz w:val="18"/>
+                <w:szCs w:val="27"/>
+                <w:lang w:val="ru-RU" w:eastAsia="ru-RU"/>
               </w:rPr>
               <w:t xml:space="preserve">    </w:t>
             </w:r>
@@ -7383,7 +7404,7 @@
                 <w:szCs w:val="27"/>
                 <w:lang w:val="ru-RU" w:eastAsia="ru-RU"/>
               </w:rPr>
-              <w:t xml:space="preserve"> "Н_ПЛАНЫ" </w:t>
+              <w:t xml:space="preserve"> "Н_ОТДЕЛЫ" </w:t>
             </w:r>
             <w:r>
               <w:rPr>
@@ -7406,7 +7427,7 @@
                 <w:szCs w:val="27"/>
                 <w:lang w:val="ru-RU" w:eastAsia="ru-RU"/>
               </w:rPr>
-              <w:t xml:space="preserve"> "Н_УЧЕНИКИ"."ПЛАН_ИД" </w:t>
+              <w:t xml:space="preserve"> "Н_ПЛАНЫ"."ОТД_ИД" </w:t>
             </w:r>
             <w:r>
               <w:rPr>
@@ -7427,30 +7448,30 @@
                 <w:szCs w:val="27"/>
                 <w:lang w:val="ru-RU" w:eastAsia="ru-RU"/>
               </w:rPr>
-              <w:t xml:space="preserve"> "Н_ПЛАНЫ"."ИД"</w:t>
-            </w:r>
-          </w:p>
-          <w:p>
-            <w:pPr>
-              <w:widowControl/>
-              <w:suppressAutoHyphens w:val="0"/>
-              <w:rPr>
-                <w:rFonts w:ascii="Courier New" w:eastAsia="Times New Roman" w:hAnsi="Courier New" w:cs="Courier New"/>
-                <w:color w:val="000000"/>
-                <w:sz w:val="18"/>
-                <w:szCs w:val="27"/>
-                <w:lang w:val="ru-RU" w:eastAsia="ru-RU"/>
-              </w:rPr>
-            </w:pPr>
-            <w:r>
-              <w:rPr>
-                <w:rFonts w:ascii="Courier New" w:eastAsia="Times New Roman" w:hAnsi="Courier New" w:cs="Courier New"/>
-                <w:color w:val="000000"/>
-                <w:sz w:val="18"/>
-                <w:szCs w:val="27"/>
-                <w:lang w:val="ru-RU" w:eastAsia="ru-RU"/>
-              </w:rPr>
-              <w:t xml:space="preserve">    </w:t>
+              <w:t xml:space="preserve"> "Н_ОТДЕЛЫ"."ИД"</w:t>
+            </w:r>
+          </w:p>
+          <w:p>
+            <w:pPr>
+              <w:widowControl/>
+              <w:suppressAutoHyphens w:val="0"/>
+              <w:rPr>
+                <w:rFonts w:ascii="Courier New" w:eastAsia="Times New Roman" w:hAnsi="Courier New" w:cs="Courier New"/>
+                <w:color w:val="000000"/>
+                <w:sz w:val="18"/>
+                <w:szCs w:val="27"/>
+                <w:lang w:val="ru-RU" w:eastAsia="ru-RU"/>
+              </w:rPr>
+            </w:pPr>
+            <w:r>
+              <w:rPr>
+                <w:rFonts w:ascii="Courier New" w:eastAsia="Times New Roman" w:hAnsi="Courier New" w:cs="Courier New"/>
+                <w:color w:val="000000"/>
+                <w:sz w:val="18"/>
+                <w:szCs w:val="27"/>
+                <w:lang w:val="ru-RU" w:eastAsia="ru-RU"/>
+              </w:rPr>
+              <w:t xml:space="preserve">      </w:t>
             </w:r>
             <w:r>
               <w:rPr>
@@ -7463,40 +7484,17 @@
                 <w:bdr w:val="none" w:sz="0" w:space="0" w:color="auto" w:frame="1"/>
                 <w:lang w:val="ru-RU" w:eastAsia="ru-RU"/>
               </w:rPr>
-              <w:t>JOIN</w:t>
-            </w:r>
-            <w:r>
-              <w:rPr>
-                <w:rFonts w:ascii="Courier New" w:eastAsia="Times New Roman" w:hAnsi="Courier New" w:cs="Courier New"/>
-                <w:color w:val="000000"/>
-                <w:sz w:val="18"/>
-                <w:szCs w:val="27"/>
-                <w:lang w:val="ru-RU" w:eastAsia="ru-RU"/>
-              </w:rPr>
-              <w:t xml:space="preserve"> "Н_ОТДЕЛЫ" </w:t>
-            </w:r>
-            <w:r>
-              <w:rPr>
-                <w:rFonts w:ascii="Courier New" w:eastAsia="Times New Roman" w:hAnsi="Courier New" w:cs="Courier New"/>
-                <w:b/>
-                <w:bCs/>
-                <w:color w:val="000000"/>
-                <w:sz w:val="18"/>
-                <w:szCs w:val="27"/>
-                <w:bdr w:val="none" w:sz="0" w:space="0" w:color="auto" w:frame="1"/>
-                <w:lang w:val="ru-RU" w:eastAsia="ru-RU"/>
-              </w:rPr>
-              <w:t>ON</w:t>
-            </w:r>
-            <w:r>
-              <w:rPr>
-                <w:rFonts w:ascii="Courier New" w:eastAsia="Times New Roman" w:hAnsi="Courier New" w:cs="Courier New"/>
-                <w:color w:val="000000"/>
-                <w:sz w:val="18"/>
-                <w:szCs w:val="27"/>
-                <w:lang w:val="ru-RU" w:eastAsia="ru-RU"/>
-              </w:rPr>
-              <w:t xml:space="preserve"> "Н_ПЛАНЫ"."ОТД_ИД" </w:t>
+              <w:t>AND</w:t>
+            </w:r>
+            <w:r>
+              <w:rPr>
+                <w:rFonts w:ascii="Courier New" w:eastAsia="Times New Roman" w:hAnsi="Courier New" w:cs="Courier New"/>
+                <w:color w:val="000000"/>
+                <w:sz w:val="18"/>
+                <w:szCs w:val="27"/>
+                <w:lang w:val="ru-RU" w:eastAsia="ru-RU"/>
+              </w:rPr>
+              <w:t xml:space="preserve"> "Н_ОТДЕЛЫ"."КОРОТКОЕ_ИМЯ" </w:t>
             </w:r>
             <w:r>
               <w:rPr>
@@ -7517,73 +7515,6 @@
                 <w:szCs w:val="27"/>
                 <w:lang w:val="ru-RU" w:eastAsia="ru-RU"/>
               </w:rPr>
-              <w:t xml:space="preserve"> "Н_ОТДЕЛЫ"."ИД"</w:t>
-            </w:r>
-          </w:p>
-          <w:p>
-            <w:pPr>
-              <w:widowControl/>
-              <w:suppressAutoHyphens w:val="0"/>
-              <w:rPr>
-                <w:rFonts w:ascii="Courier New" w:eastAsia="Times New Roman" w:hAnsi="Courier New" w:cs="Courier New"/>
-                <w:color w:val="000000"/>
-                <w:sz w:val="18"/>
-                <w:szCs w:val="27"/>
-                <w:lang w:val="ru-RU" w:eastAsia="ru-RU"/>
-              </w:rPr>
-            </w:pPr>
-            <w:r>
-              <w:rPr>
-                <w:rFonts w:ascii="Courier New" w:eastAsia="Times New Roman" w:hAnsi="Courier New" w:cs="Courier New"/>
-                <w:color w:val="000000"/>
-                <w:sz w:val="18"/>
-                <w:szCs w:val="27"/>
-                <w:lang w:val="ru-RU" w:eastAsia="ru-RU"/>
-              </w:rPr>
-              <w:t xml:space="preserve">      </w:t>
-            </w:r>
-            <w:r>
-              <w:rPr>
-                <w:rFonts w:ascii="Courier New" w:eastAsia="Times New Roman" w:hAnsi="Courier New" w:cs="Courier New"/>
-                <w:b/>
-                <w:bCs/>
-                <w:color w:val="000000"/>
-                <w:sz w:val="18"/>
-                <w:szCs w:val="27"/>
-                <w:bdr w:val="none" w:sz="0" w:space="0" w:color="auto" w:frame="1"/>
-                <w:lang w:val="ru-RU" w:eastAsia="ru-RU"/>
-              </w:rPr>
-              <w:t>AND</w:t>
-            </w:r>
-            <w:r>
-              <w:rPr>
-                <w:rFonts w:ascii="Courier New" w:eastAsia="Times New Roman" w:hAnsi="Courier New" w:cs="Courier New"/>
-                <w:color w:val="000000"/>
-                <w:sz w:val="18"/>
-                <w:szCs w:val="27"/>
-                <w:lang w:val="ru-RU" w:eastAsia="ru-RU"/>
-              </w:rPr>
-              <w:t xml:space="preserve"> "Н_ОТДЕЛЫ"."КОРОТКОЕ_ИМЯ" </w:t>
-            </w:r>
-            <w:r>
-              <w:rPr>
-                <w:rFonts w:ascii="Courier New" w:eastAsia="Times New Roman" w:hAnsi="Courier New" w:cs="Courier New"/>
-                <w:color w:val="000000"/>
-                <w:sz w:val="18"/>
-                <w:szCs w:val="27"/>
-                <w:bdr w:val="none" w:sz="0" w:space="0" w:color="auto" w:frame="1"/>
-                <w:lang w:val="ru-RU" w:eastAsia="ru-RU"/>
-              </w:rPr>
-              <w:t>=</w:t>
-            </w:r>
-            <w:r>
-              <w:rPr>
-                <w:rFonts w:ascii="Courier New" w:eastAsia="Times New Roman" w:hAnsi="Courier New" w:cs="Courier New"/>
-                <w:color w:val="000000"/>
-                <w:sz w:val="18"/>
-                <w:szCs w:val="27"/>
-                <w:lang w:val="ru-RU" w:eastAsia="ru-RU"/>
-              </w:rPr>
               <w:t xml:space="preserve"> </w:t>
             </w:r>
             <w:r>
@@ -7596,96 +7527,6 @@
                 <w:lang w:val="ru-RU" w:eastAsia="ru-RU"/>
               </w:rPr>
               <w:t>'КТиУ'</w:t>
-            </w:r>
-          </w:p>
-          <w:p>
-            <w:pPr>
-              <w:widowControl/>
-              <w:suppressAutoHyphens w:val="0"/>
-              <w:rPr>
-                <w:rFonts w:ascii="Courier New" w:eastAsia="Times New Roman" w:hAnsi="Courier New" w:cs="Courier New"/>
-                <w:color w:val="000000"/>
-                <w:sz w:val="18"/>
-                <w:szCs w:val="27"/>
-                <w:lang w:val="ru-RU" w:eastAsia="ru-RU"/>
-              </w:rPr>
-            </w:pPr>
-            <w:r>
-              <w:rPr>
-                <w:rFonts w:ascii="Courier New" w:eastAsia="Times New Roman" w:hAnsi="Courier New" w:cs="Courier New"/>
-                <w:color w:val="000000"/>
-                <w:sz w:val="18"/>
-                <w:szCs w:val="27"/>
-                <w:lang w:val="ru-RU" w:eastAsia="ru-RU"/>
-              </w:rPr>
-              <w:t xml:space="preserve">    </w:t>
-            </w:r>
-            <w:r>
-              <w:rPr>
-                <w:rFonts w:ascii="Courier New" w:eastAsia="Times New Roman" w:hAnsi="Courier New" w:cs="Courier New"/>
-                <w:b/>
-                <w:bCs/>
-                <w:color w:val="000000"/>
-                <w:sz w:val="18"/>
-                <w:szCs w:val="27"/>
-                <w:bdr w:val="none" w:sz="0" w:space="0" w:color="auto" w:frame="1"/>
-                <w:lang w:val="ru-RU" w:eastAsia="ru-RU"/>
-              </w:rPr>
-              <w:t>JOIN</w:t>
-            </w:r>
-            <w:r>
-              <w:rPr>
-                <w:rFonts w:ascii="Courier New" w:eastAsia="Times New Roman" w:hAnsi="Courier New" w:cs="Courier New"/>
-                <w:color w:val="000000"/>
-                <w:sz w:val="18"/>
-                <w:szCs w:val="27"/>
-                <w:lang w:val="ru-RU" w:eastAsia="ru-RU"/>
-              </w:rPr>
-              <w:t xml:space="preserve"> "Н_ЛЮДИ" </w:t>
-            </w:r>
-            <w:r>
-              <w:rPr>
-                <w:rFonts w:ascii="Courier New" w:eastAsia="Times New Roman" w:hAnsi="Courier New" w:cs="Courier New"/>
-                <w:b/>
-                <w:bCs/>
-                <w:color w:val="000000"/>
-                <w:sz w:val="18"/>
-                <w:szCs w:val="27"/>
-                <w:bdr w:val="none" w:sz="0" w:space="0" w:color="auto" w:frame="1"/>
-                <w:lang w:val="ru-RU" w:eastAsia="ru-RU"/>
-              </w:rPr>
-              <w:t>ON</w:t>
-            </w:r>
-            <w:r>
-              <w:rPr>
-                <w:rFonts w:ascii="Courier New" w:eastAsia="Times New Roman" w:hAnsi="Courier New" w:cs="Courier New"/>
-                <w:color w:val="000000"/>
-                <w:sz w:val="18"/>
-                <w:szCs w:val="27"/>
-                <w:lang w:val="ru-RU" w:eastAsia="ru-RU"/>
-              </w:rPr>
-              <w:t xml:space="preserve"> "Н_УЧЕНИКИ"."ЧЛВК_ИД" </w:t>
-            </w:r>
-            <w:r>
-              <w:rPr>
-                <w:rFonts w:ascii="Courier New" w:eastAsia="Times New Roman" w:hAnsi="Courier New" w:cs="Courier New"/>
-                <w:color w:val="000000"/>
-                <w:sz w:val="18"/>
-                <w:szCs w:val="27"/>
-                <w:bdr w:val="none" w:sz="0" w:space="0" w:color="auto" w:frame="1"/>
-                <w:lang w:val="ru-RU" w:eastAsia="ru-RU"/>
-              </w:rPr>
-              <w:t>=</w:t>
-            </w:r>
-            <w:r>
-              <w:rPr>
-                <w:rFonts w:ascii="Courier New" w:eastAsia="Times New Roman" w:hAnsi="Courier New" w:cs="Courier New"/>
-                <w:color w:val="000000"/>
-                <w:sz w:val="18"/>
-                <w:szCs w:val="27"/>
-                <w:lang w:val="ru-RU" w:eastAsia="ru-RU"/>
-              </w:rPr>
-              <w:t xml:space="preserve"> "Н_ЛЮДИ"."ИД"</w:t>
             </w:r>
           </w:p>
           <w:p>
@@ -7945,7 +7786,19 @@
           <w:szCs w:val="21"/>
           <w:lang w:val="ru-RU" w:eastAsia="ru-RU"/>
         </w:rPr>
-        <w:t xml:space="preserve">и сортировать полученные данные с использованием различных синтаксических конструкций языка. В результате был освоен язык </w:t>
+        <w:t xml:space="preserve">и сортировать полученные данные </w:t>
+      </w:r>
+      <w:bookmarkStart w:id="0" w:name="_GoBack"/>
+      <w:bookmarkEnd w:id="0"/>
+      <w:r>
+        <w:rPr>
+          <w:rFonts w:ascii="Times New Roman" w:eastAsia="Times New Roman" w:hAnsi="Times New Roman" w:cs="Times New Roman"/>
+          <w:color w:val="333333"/>
+          <w:sz w:val="21"/>
+          <w:szCs w:val="21"/>
+          <w:lang w:val="ru-RU" w:eastAsia="ru-RU"/>
+        </w:rPr>
+        <w:t xml:space="preserve">с использованием различных синтаксических конструкций языка. В результате был освоен язык </w:t>
       </w:r>
       <w:r>
         <w:rPr>
@@ -7987,8 +7840,6 @@
         </w:rPr>
         <w:t>, предназначенный для работы с данными, хранящимися внутри базы данных.</w:t>
       </w:r>
-      <w:bookmarkStart w:id="0" w:name="_GoBack"/>
-      <w:bookmarkEnd w:id="0"/>
     </w:p>
     <w:p>
       <w:pPr>

</xml_diff>